<commit_message>
broke funcs into diff files
</commit_message>
<xml_diff>
--- a/assignment/DAGRACA_COM709_AE1.docx
+++ b/assignment/DAGRACA_COM709_AE1.docx
@@ -411,14 +411,7 @@
           <w:sz w:val="28"/>
           <w:szCs w:val="28"/>
         </w:rPr>
-        <w:t xml:space="preserve">: </w:t>
-      </w:r>
-      <w:r>
-        <w:rPr>
-          <w:sz w:val="28"/>
-          <w:szCs w:val="28"/>
-        </w:rPr>
-        <w:t xml:space="preserve">Jordan Da Graca, </w:t>
+        <w:t xml:space="preserve">: Jordan Da Graca, </w:t>
       </w:r>
       <w:r>
         <w:rPr>
@@ -455,7 +448,26 @@
           <w:szCs w:val="28"/>
         </w:rPr>
         <w:tab/>
-        <w:t xml:space="preserve">: </w:t>
+        <w:t>: MSc Digital Design</w:t>
+      </w:r>
+    </w:p>
+    <w:p>
+      <w:pPr>
+        <w:pStyle w:val="BodyText"/>
+        <w:rPr>
+          <w:sz w:val="28"/>
+          <w:szCs w:val="28"/>
+        </w:rPr>
+      </w:pPr>
+      <w:bookmarkStart w:id="6" w:name="__RefHeading___Toc495_1952903924"/>
+      <w:bookmarkEnd w:id="6"/>
+      <w:r>
+        <w:rPr>
+          <w:rFonts w:eastAsia="Microsoft YaHei" w:cs="Arial"/>
+          <w:sz w:val="28"/>
+          <w:szCs w:val="28"/>
+        </w:rPr>
+        <w:t>Module Leader</w:t>
       </w:r>
       <w:r>
         <w:rPr>
@@ -463,37 +475,9 @@
           <w:sz w:val="28"/>
           <w:szCs w:val="28"/>
         </w:rPr>
-        <w:t>MSc Digital Design</w:t>
-      </w:r>
-    </w:p>
-    <w:p>
-      <w:pPr>
-        <w:pStyle w:val="BodyText"/>
-        <w:rPr>
-          <w:sz w:val="28"/>
-          <w:szCs w:val="28"/>
-        </w:rPr>
-      </w:pPr>
-      <w:bookmarkStart w:id="6" w:name="__RefHeading___Toc495_1952903924"/>
-      <w:bookmarkEnd w:id="6"/>
-      <w:r>
-        <w:rPr>
-          <w:rFonts w:eastAsia="Microsoft YaHei" w:cs="Arial"/>
-          <w:sz w:val="28"/>
-          <w:szCs w:val="28"/>
-        </w:rPr>
-        <w:t>Module Leader</w:t>
-      </w:r>
-      <w:r>
-        <w:rPr>
-          <w:rFonts w:cs="Arial"/>
-          <w:sz w:val="28"/>
-          <w:szCs w:val="28"/>
-        </w:rPr>
         <w:tab/>
         <w:t xml:space="preserve">: </w:t>
       </w:r>
-      <w:proofErr w:type="spellStart"/>
       <w:r>
         <w:rPr>
           <w:rFonts w:eastAsia="Times New Roman" w:cs="Arial"/>
@@ -503,9 +487,34 @@
           <w:szCs w:val="28"/>
           <w:lang w:bidi="ar-SA"/>
         </w:rPr>
-        <w:t>Prins</w:t>
-      </w:r>
-      <w:proofErr w:type="spellEnd"/>
+        <w:t>Prins Butt</w:t>
+      </w:r>
+    </w:p>
+    <w:p>
+      <w:pPr>
+        <w:pStyle w:val="BodyText"/>
+        <w:rPr>
+          <w:sz w:val="28"/>
+          <w:szCs w:val="28"/>
+        </w:rPr>
+      </w:pPr>
+      <w:r>
+        <w:rPr>
+          <w:rFonts w:eastAsia="Microsoft YaHei" w:cs="Arial"/>
+          <w:sz w:val="28"/>
+          <w:szCs w:val="28"/>
+        </w:rPr>
+        <w:t>Module Tutor</w:t>
+      </w:r>
+      <w:r>
+        <w:rPr>
+          <w:rFonts w:cs="Arial"/>
+          <w:sz w:val="28"/>
+          <w:szCs w:val="28"/>
+        </w:rPr>
+        <w:tab/>
+        <w:t xml:space="preserve">: </w:t>
+      </w:r>
       <w:r>
         <w:rPr>
           <w:rFonts w:eastAsia="Times New Roman" w:cs="Arial"/>
@@ -515,43 +524,6 @@
           <w:szCs w:val="28"/>
           <w:lang w:bidi="ar-SA"/>
         </w:rPr>
-        <w:t xml:space="preserve"> Butt</w:t>
-      </w:r>
-    </w:p>
-    <w:p>
-      <w:pPr>
-        <w:pStyle w:val="BodyText"/>
-        <w:rPr>
-          <w:sz w:val="28"/>
-          <w:szCs w:val="28"/>
-        </w:rPr>
-      </w:pPr>
-      <w:r>
-        <w:rPr>
-          <w:rFonts w:eastAsia="Microsoft YaHei" w:cs="Arial"/>
-          <w:sz w:val="28"/>
-          <w:szCs w:val="28"/>
-        </w:rPr>
-        <w:t>Module Tutor</w:t>
-      </w:r>
-      <w:r>
-        <w:rPr>
-          <w:rFonts w:cs="Arial"/>
-          <w:sz w:val="28"/>
-          <w:szCs w:val="28"/>
-        </w:rPr>
-        <w:tab/>
-        <w:t xml:space="preserve">: </w:t>
-      </w:r>
-      <w:r>
-        <w:rPr>
-          <w:rFonts w:eastAsia="Times New Roman" w:cs="Arial"/>
-          <w:b/>
-          <w:bCs/>
-          <w:sz w:val="28"/>
-          <w:szCs w:val="28"/>
-          <w:lang w:bidi="ar-SA"/>
-        </w:rPr>
         <w:t>Andy Farnell</w:t>
       </w:r>
     </w:p>
@@ -598,16 +570,7 @@
           <w:lang w:bidi="ar-SA"/>
         </w:rPr>
         <w:tab/>
-        <w:t xml:space="preserve">: </w:t>
-      </w:r>
-      <w:r>
-        <w:rPr>
-          <w:rFonts w:eastAsia="Times New Roman" w:cs="Arial"/>
-          <w:sz w:val="28"/>
-          <w:szCs w:val="28"/>
-          <w:lang w:bidi="ar-SA"/>
-        </w:rPr>
-        <w:t>12/11/2022</w:t>
+        <w:t>: 12/11/2022</w:t>
       </w:r>
     </w:p>
     <w:sdt>
@@ -672,7 +635,7 @@
             </w:rPr>
             <w:fldChar w:fldCharType="separate"/>
           </w:r>
-          <w:hyperlink w:anchor="_Toc124249559" w:history="1">
+          <w:hyperlink w:anchor="_Toc124614765" w:history="1">
             <w:r>
               <w:rPr>
                 <w:rStyle w:val="Hyperlink"/>
@@ -714,7 +677,7 @@
               <w:rPr>
                 <w:noProof/>
               </w:rPr>
-              <w:instrText xml:space="preserve"> PAGEREF _Toc124249559 \h </w:instrText>
+              <w:instrText xml:space="preserve"> PAGEREF _Toc124614765 \h </w:instrText>
             </w:r>
             <w:r>
               <w:rPr>
@@ -756,7 +719,7 @@
               <w:lang w:eastAsia="en-GB" w:bidi="ar-SA"/>
             </w:rPr>
           </w:pPr>
-          <w:hyperlink w:anchor="_Toc124249560" w:history="1">
+          <w:hyperlink w:anchor="_Toc124614766" w:history="1">
             <w:r>
               <w:rPr>
                 <w:rStyle w:val="Hyperlink"/>
@@ -798,7 +761,7 @@
               <w:rPr>
                 <w:noProof/>
               </w:rPr>
-              <w:instrText xml:space="preserve"> PAGEREF _Toc124249560 \h </w:instrText>
+              <w:instrText xml:space="preserve"> PAGEREF _Toc124614766 \h </w:instrText>
             </w:r>
             <w:r>
               <w:rPr>
@@ -840,7 +803,7 @@
               <w:lang w:eastAsia="en-GB" w:bidi="ar-SA"/>
             </w:rPr>
           </w:pPr>
-          <w:hyperlink w:anchor="_Toc124249561" w:history="1">
+          <w:hyperlink w:anchor="_Toc124614767" w:history="1">
             <w:r>
               <w:rPr>
                 <w:rStyle w:val="Hyperlink"/>
@@ -882,7 +845,7 @@
               <w:rPr>
                 <w:noProof/>
               </w:rPr>
-              <w:instrText xml:space="preserve"> PAGEREF _Toc124249561 \h </w:instrText>
+              <w:instrText xml:space="preserve"> PAGEREF _Toc124614767 \h </w:instrText>
             </w:r>
             <w:r>
               <w:rPr>
@@ -924,7 +887,7 @@
               <w:lang w:eastAsia="en-GB" w:bidi="ar-SA"/>
             </w:rPr>
           </w:pPr>
-          <w:hyperlink w:anchor="_Toc124249562" w:history="1">
+          <w:hyperlink w:anchor="_Toc124614768" w:history="1">
             <w:r>
               <w:rPr>
                 <w:rStyle w:val="Hyperlink"/>
@@ -966,7 +929,7 @@
               <w:rPr>
                 <w:noProof/>
               </w:rPr>
-              <w:instrText xml:space="preserve"> PAGEREF _Toc124249562 \h </w:instrText>
+              <w:instrText xml:space="preserve"> PAGEREF _Toc124614768 \h </w:instrText>
             </w:r>
             <w:r>
               <w:rPr>
@@ -1008,7 +971,7 @@
               <w:lang w:eastAsia="en-GB" w:bidi="ar-SA"/>
             </w:rPr>
           </w:pPr>
-          <w:hyperlink w:anchor="_Toc124249563" w:history="1">
+          <w:hyperlink w:anchor="_Toc124614769" w:history="1">
             <w:r>
               <w:rPr>
                 <w:rStyle w:val="Hyperlink"/>
@@ -1050,7 +1013,7 @@
               <w:rPr>
                 <w:noProof/>
               </w:rPr>
-              <w:instrText xml:space="preserve"> PAGEREF _Toc124249563 \h </w:instrText>
+              <w:instrText xml:space="preserve"> PAGEREF _Toc124614769 \h </w:instrText>
             </w:r>
             <w:r>
               <w:rPr>
@@ -1092,7 +1055,7 @@
               <w:lang w:eastAsia="en-GB" w:bidi="ar-SA"/>
             </w:rPr>
           </w:pPr>
-          <w:hyperlink w:anchor="_Toc124249564" w:history="1">
+          <w:hyperlink w:anchor="_Toc124614770" w:history="1">
             <w:r>
               <w:rPr>
                 <w:rStyle w:val="Hyperlink"/>
@@ -1134,7 +1097,7 @@
               <w:rPr>
                 <w:noProof/>
               </w:rPr>
-              <w:instrText xml:space="preserve"> PAGEREF _Toc124249564 \h </w:instrText>
+              <w:instrText xml:space="preserve"> PAGEREF _Toc124614770 \h </w:instrText>
             </w:r>
             <w:r>
               <w:rPr>
@@ -1176,7 +1139,7 @@
               <w:lang w:eastAsia="en-GB" w:bidi="ar-SA"/>
             </w:rPr>
           </w:pPr>
-          <w:hyperlink w:anchor="_Toc124249565" w:history="1">
+          <w:hyperlink w:anchor="_Toc124614771" w:history="1">
             <w:r>
               <w:rPr>
                 <w:rStyle w:val="Hyperlink"/>
@@ -1218,7 +1181,7 @@
               <w:rPr>
                 <w:noProof/>
               </w:rPr>
-              <w:instrText xml:space="preserve"> PAGEREF _Toc124249565 \h </w:instrText>
+              <w:instrText xml:space="preserve"> PAGEREF _Toc124614771 \h </w:instrText>
             </w:r>
             <w:r>
               <w:rPr>
@@ -1260,7 +1223,7 @@
               <w:lang w:eastAsia="en-GB" w:bidi="ar-SA"/>
             </w:rPr>
           </w:pPr>
-          <w:hyperlink w:anchor="_Toc124249566" w:history="1">
+          <w:hyperlink w:anchor="_Toc124614772" w:history="1">
             <w:r>
               <w:rPr>
                 <w:rStyle w:val="Hyperlink"/>
@@ -1302,7 +1265,7 @@
               <w:rPr>
                 <w:noProof/>
               </w:rPr>
-              <w:instrText xml:space="preserve"> PAGEREF _Toc124249566 \h </w:instrText>
+              <w:instrText xml:space="preserve"> PAGEREF _Toc124614772 \h </w:instrText>
             </w:r>
             <w:r>
               <w:rPr>
@@ -1344,7 +1307,7 @@
               <w:lang w:eastAsia="en-GB" w:bidi="ar-SA"/>
             </w:rPr>
           </w:pPr>
-          <w:hyperlink w:anchor="_Toc124249567" w:history="1">
+          <w:hyperlink w:anchor="_Toc124614773" w:history="1">
             <w:r>
               <w:rPr>
                 <w:rStyle w:val="Hyperlink"/>
@@ -1386,7 +1349,7 @@
               <w:rPr>
                 <w:noProof/>
               </w:rPr>
-              <w:instrText xml:space="preserve"> PAGEREF _Toc124249567 \h </w:instrText>
+              <w:instrText xml:space="preserve"> PAGEREF _Toc124614773 \h </w:instrText>
             </w:r>
             <w:r>
               <w:rPr>
@@ -1428,7 +1391,7 @@
               <w:lang w:eastAsia="en-GB" w:bidi="ar-SA"/>
             </w:rPr>
           </w:pPr>
-          <w:hyperlink w:anchor="_Toc124249568" w:history="1">
+          <w:hyperlink w:anchor="_Toc124614774" w:history="1">
             <w:r>
               <w:rPr>
                 <w:rStyle w:val="Hyperlink"/>
@@ -1470,7 +1433,7 @@
               <w:rPr>
                 <w:noProof/>
               </w:rPr>
-              <w:instrText xml:space="preserve"> PAGEREF _Toc124249568 \h </w:instrText>
+              <w:instrText xml:space="preserve"> PAGEREF _Toc124614774 \h </w:instrText>
             </w:r>
             <w:r>
               <w:rPr>
@@ -1512,7 +1475,7 @@
               <w:lang w:eastAsia="en-GB" w:bidi="ar-SA"/>
             </w:rPr>
           </w:pPr>
-          <w:hyperlink w:anchor="_Toc124249569" w:history="1">
+          <w:hyperlink w:anchor="_Toc124614775" w:history="1">
             <w:r>
               <w:rPr>
                 <w:rStyle w:val="Hyperlink"/>
@@ -1554,7 +1517,7 @@
               <w:rPr>
                 <w:noProof/>
               </w:rPr>
-              <w:instrText xml:space="preserve"> PAGEREF _Toc124249569 \h </w:instrText>
+              <w:instrText xml:space="preserve"> PAGEREF _Toc124614775 \h </w:instrText>
             </w:r>
             <w:r>
               <w:rPr>
@@ -1596,7 +1559,7 @@
               <w:lang w:eastAsia="en-GB" w:bidi="ar-SA"/>
             </w:rPr>
           </w:pPr>
-          <w:hyperlink w:anchor="_Toc124249570" w:history="1">
+          <w:hyperlink w:anchor="_Toc124614776" w:history="1">
             <w:r>
               <w:rPr>
                 <w:rStyle w:val="Hyperlink"/>
@@ -1638,7 +1601,7 @@
               <w:rPr>
                 <w:noProof/>
               </w:rPr>
-              <w:instrText xml:space="preserve"> PAGEREF _Toc124249570 \h </w:instrText>
+              <w:instrText xml:space="preserve"> PAGEREF _Toc124614776 \h </w:instrText>
             </w:r>
             <w:r>
               <w:rPr>
@@ -1680,7 +1643,7 @@
               <w:lang w:eastAsia="en-GB" w:bidi="ar-SA"/>
             </w:rPr>
           </w:pPr>
-          <w:hyperlink w:anchor="_Toc124249571" w:history="1">
+          <w:hyperlink w:anchor="_Toc124614777" w:history="1">
             <w:r>
               <w:rPr>
                 <w:rStyle w:val="Hyperlink"/>
@@ -1722,7 +1685,7 @@
               <w:rPr>
                 <w:noProof/>
               </w:rPr>
-              <w:instrText xml:space="preserve"> PAGEREF _Toc124249571 \h </w:instrText>
+              <w:instrText xml:space="preserve"> PAGEREF _Toc124614777 \h </w:instrText>
             </w:r>
             <w:r>
               <w:rPr>
@@ -1764,7 +1727,7 @@
               <w:lang w:eastAsia="en-GB" w:bidi="ar-SA"/>
             </w:rPr>
           </w:pPr>
-          <w:hyperlink w:anchor="_Toc124249572" w:history="1">
+          <w:hyperlink w:anchor="_Toc124614778" w:history="1">
             <w:r>
               <w:rPr>
                 <w:rStyle w:val="Hyperlink"/>
@@ -1806,7 +1769,7 @@
               <w:rPr>
                 <w:noProof/>
               </w:rPr>
-              <w:instrText xml:space="preserve"> PAGEREF _Toc124249572 \h </w:instrText>
+              <w:instrText xml:space="preserve"> PAGEREF _Toc124614778 \h </w:instrText>
             </w:r>
             <w:r>
               <w:rPr>
@@ -1848,7 +1811,7 @@
               <w:lang w:eastAsia="en-GB" w:bidi="ar-SA"/>
             </w:rPr>
           </w:pPr>
-          <w:hyperlink w:anchor="_Toc124249573" w:history="1">
+          <w:hyperlink w:anchor="_Toc124614779" w:history="1">
             <w:r>
               <w:rPr>
                 <w:rStyle w:val="Hyperlink"/>
@@ -1872,6 +1835,90 @@
                 <w:rStyle w:val="Hyperlink"/>
                 <w:noProof/>
               </w:rPr>
+              <w:t>Version Control</w:t>
+            </w:r>
+            <w:r>
+              <w:rPr>
+                <w:noProof/>
+              </w:rPr>
+              <w:tab/>
+            </w:r>
+            <w:r>
+              <w:rPr>
+                <w:noProof/>
+              </w:rPr>
+              <w:fldChar w:fldCharType="begin"/>
+            </w:r>
+            <w:r>
+              <w:rPr>
+                <w:noProof/>
+              </w:rPr>
+              <w:instrText xml:space="preserve"> PAGEREF _Toc124614779 \h </w:instrText>
+            </w:r>
+            <w:r>
+              <w:rPr>
+                <w:noProof/>
+              </w:rPr>
+            </w:r>
+            <w:r>
+              <w:rPr>
+                <w:noProof/>
+              </w:rPr>
+              <w:fldChar w:fldCharType="separate"/>
+            </w:r>
+            <w:r>
+              <w:rPr>
+                <w:noProof/>
+              </w:rPr>
+              <w:t>14</w:t>
+            </w:r>
+            <w:r>
+              <w:rPr>
+                <w:noProof/>
+              </w:rPr>
+              <w:fldChar w:fldCharType="end"/>
+            </w:r>
+          </w:hyperlink>
+        </w:p>
+        <w:p>
+          <w:pPr>
+            <w:pStyle w:val="TOC3"/>
+            <w:tabs>
+              <w:tab w:val="left" w:pos="1320"/>
+            </w:tabs>
+            <w:rPr>
+              <w:rFonts w:asciiTheme="minorHAnsi" w:eastAsiaTheme="minorEastAsia" w:hAnsiTheme="minorHAnsi" w:cstheme="minorBidi"/>
+              <w:noProof/>
+              <w:kern w:val="0"/>
+              <w:sz w:val="22"/>
+              <w:szCs w:val="22"/>
+              <w:lang w:eastAsia="en-GB" w:bidi="ar-SA"/>
+            </w:rPr>
+          </w:pPr>
+          <w:hyperlink w:anchor="_Toc124614780" w:history="1">
+            <w:r>
+              <w:rPr>
+                <w:rStyle w:val="Hyperlink"/>
+                <w:noProof/>
+              </w:rPr>
+              <w:t>3.3</w:t>
+            </w:r>
+            <w:r>
+              <w:rPr>
+                <w:rFonts w:asciiTheme="minorHAnsi" w:eastAsiaTheme="minorEastAsia" w:hAnsiTheme="minorHAnsi" w:cstheme="minorBidi"/>
+                <w:noProof/>
+                <w:kern w:val="0"/>
+                <w:sz w:val="22"/>
+                <w:szCs w:val="22"/>
+                <w:lang w:eastAsia="en-GB" w:bidi="ar-SA"/>
+              </w:rPr>
+              <w:tab/>
+            </w:r>
+            <w:r>
+              <w:rPr>
+                <w:rStyle w:val="Hyperlink"/>
+                <w:noProof/>
+              </w:rPr>
               <w:t>Modules and Functions</w:t>
             </w:r>
             <w:r>
@@ -1890,7 +1937,7 @@
               <w:rPr>
                 <w:noProof/>
               </w:rPr>
-              <w:instrText xml:space="preserve"> PAGEREF _Toc124249573 \h </w:instrText>
+              <w:instrText xml:space="preserve"> PAGEREF _Toc124614780 \h </w:instrText>
             </w:r>
             <w:r>
               <w:rPr>
@@ -1907,7 +1954,462 @@
               <w:rPr>
                 <w:noProof/>
               </w:rPr>
-              <w:t>13</w:t>
+              <w:t>15</w:t>
+            </w:r>
+            <w:r>
+              <w:rPr>
+                <w:noProof/>
+              </w:rPr>
+              <w:fldChar w:fldCharType="end"/>
+            </w:r>
+          </w:hyperlink>
+        </w:p>
+        <w:p>
+          <w:pPr>
+            <w:pStyle w:val="TOC3"/>
+            <w:tabs>
+              <w:tab w:val="left" w:pos="1540"/>
+            </w:tabs>
+            <w:rPr>
+              <w:rFonts w:asciiTheme="minorHAnsi" w:eastAsiaTheme="minorEastAsia" w:hAnsiTheme="minorHAnsi" w:cstheme="minorBidi"/>
+              <w:noProof/>
+              <w:kern w:val="0"/>
+              <w:sz w:val="22"/>
+              <w:szCs w:val="22"/>
+              <w:lang w:eastAsia="en-GB" w:bidi="ar-SA"/>
+            </w:rPr>
+          </w:pPr>
+          <w:r>
+            <w:rPr>
+              <w:rStyle w:val="Hyperlink"/>
+              <w:noProof/>
+            </w:rPr>
+            <w:t xml:space="preserve">   </w:t>
+          </w:r>
+          <w:hyperlink w:anchor="_Toc124614781" w:history="1">
+            <w:r>
+              <w:rPr>
+                <w:rStyle w:val="Hyperlink"/>
+                <w:noProof/>
+              </w:rPr>
+              <w:t>3.3.1</w:t>
+            </w:r>
+            <w:r>
+              <w:rPr>
+                <w:rFonts w:asciiTheme="minorHAnsi" w:eastAsiaTheme="minorEastAsia" w:hAnsiTheme="minorHAnsi" w:cstheme="minorBidi"/>
+                <w:noProof/>
+                <w:kern w:val="0"/>
+                <w:sz w:val="22"/>
+                <w:szCs w:val="22"/>
+                <w:lang w:eastAsia="en-GB" w:bidi="ar-SA"/>
+              </w:rPr>
+              <w:tab/>
+            </w:r>
+            <w:r>
+              <w:rPr>
+                <w:rStyle w:val="Hyperlink"/>
+                <w:noProof/>
+              </w:rPr>
+              <w:t>HandleData()</w:t>
+            </w:r>
+            <w:r>
+              <w:rPr>
+                <w:noProof/>
+              </w:rPr>
+              <w:tab/>
+            </w:r>
+            <w:r>
+              <w:rPr>
+                <w:noProof/>
+              </w:rPr>
+              <w:fldChar w:fldCharType="begin"/>
+            </w:r>
+            <w:r>
+              <w:rPr>
+                <w:noProof/>
+              </w:rPr>
+              <w:instrText xml:space="preserve"> PAGEREF _Toc124614781 \h </w:instrText>
+            </w:r>
+            <w:r>
+              <w:rPr>
+                <w:noProof/>
+              </w:rPr>
+            </w:r>
+            <w:r>
+              <w:rPr>
+                <w:noProof/>
+              </w:rPr>
+              <w:fldChar w:fldCharType="separate"/>
+            </w:r>
+            <w:r>
+              <w:rPr>
+                <w:noProof/>
+              </w:rPr>
+              <w:t>15</w:t>
+            </w:r>
+            <w:r>
+              <w:rPr>
+                <w:noProof/>
+              </w:rPr>
+              <w:fldChar w:fldCharType="end"/>
+            </w:r>
+          </w:hyperlink>
+        </w:p>
+        <w:p>
+          <w:pPr>
+            <w:pStyle w:val="TOC3"/>
+            <w:tabs>
+              <w:tab w:val="left" w:pos="1540"/>
+            </w:tabs>
+            <w:rPr>
+              <w:rFonts w:asciiTheme="minorHAnsi" w:eastAsiaTheme="minorEastAsia" w:hAnsiTheme="minorHAnsi" w:cstheme="minorBidi"/>
+              <w:noProof/>
+              <w:kern w:val="0"/>
+              <w:sz w:val="22"/>
+              <w:szCs w:val="22"/>
+              <w:lang w:eastAsia="en-GB" w:bidi="ar-SA"/>
+            </w:rPr>
+          </w:pPr>
+          <w:r>
+            <w:rPr>
+              <w:rStyle w:val="Hyperlink"/>
+              <w:noProof/>
+            </w:rPr>
+            <w:t xml:space="preserve">   </w:t>
+          </w:r>
+          <w:hyperlink w:anchor="_Toc124614782" w:history="1">
+            <w:r>
+              <w:rPr>
+                <w:rStyle w:val="Hyperlink"/>
+                <w:noProof/>
+              </w:rPr>
+              <w:t>3.3.2</w:t>
+            </w:r>
+            <w:r>
+              <w:rPr>
+                <w:rFonts w:asciiTheme="minorHAnsi" w:eastAsiaTheme="minorEastAsia" w:hAnsiTheme="minorHAnsi" w:cstheme="minorBidi"/>
+                <w:noProof/>
+                <w:kern w:val="0"/>
+                <w:sz w:val="22"/>
+                <w:szCs w:val="22"/>
+                <w:lang w:eastAsia="en-GB" w:bidi="ar-SA"/>
+              </w:rPr>
+              <w:tab/>
+            </w:r>
+            <w:r>
+              <w:rPr>
+                <w:rStyle w:val="Hyperlink"/>
+                <w:noProof/>
+              </w:rPr>
+              <w:t>Start()</w:t>
+            </w:r>
+            <w:r>
+              <w:rPr>
+                <w:noProof/>
+              </w:rPr>
+              <w:tab/>
+            </w:r>
+            <w:r>
+              <w:rPr>
+                <w:noProof/>
+              </w:rPr>
+              <w:fldChar w:fldCharType="begin"/>
+            </w:r>
+            <w:r>
+              <w:rPr>
+                <w:noProof/>
+              </w:rPr>
+              <w:instrText xml:space="preserve"> PAGEREF _Toc124614782 \h </w:instrText>
+            </w:r>
+            <w:r>
+              <w:rPr>
+                <w:noProof/>
+              </w:rPr>
+            </w:r>
+            <w:r>
+              <w:rPr>
+                <w:noProof/>
+              </w:rPr>
+              <w:fldChar w:fldCharType="separate"/>
+            </w:r>
+            <w:r>
+              <w:rPr>
+                <w:noProof/>
+              </w:rPr>
+              <w:t>15</w:t>
+            </w:r>
+            <w:r>
+              <w:rPr>
+                <w:noProof/>
+              </w:rPr>
+              <w:fldChar w:fldCharType="end"/>
+            </w:r>
+          </w:hyperlink>
+        </w:p>
+        <w:p>
+          <w:pPr>
+            <w:pStyle w:val="TOC3"/>
+            <w:tabs>
+              <w:tab w:val="left" w:pos="1540"/>
+            </w:tabs>
+            <w:rPr>
+              <w:rFonts w:asciiTheme="minorHAnsi" w:eastAsiaTheme="minorEastAsia" w:hAnsiTheme="minorHAnsi" w:cstheme="minorBidi"/>
+              <w:noProof/>
+              <w:kern w:val="0"/>
+              <w:sz w:val="22"/>
+              <w:szCs w:val="22"/>
+              <w:lang w:eastAsia="en-GB" w:bidi="ar-SA"/>
+            </w:rPr>
+          </w:pPr>
+          <w:r>
+            <w:rPr>
+              <w:rStyle w:val="Hyperlink"/>
+              <w:noProof/>
+            </w:rPr>
+            <w:t xml:space="preserve">   </w:t>
+          </w:r>
+          <w:hyperlink w:anchor="_Toc124614783" w:history="1">
+            <w:r>
+              <w:rPr>
+                <w:rStyle w:val="Hyperlink"/>
+                <w:noProof/>
+              </w:rPr>
+              <w:t>3.3.3</w:t>
+            </w:r>
+            <w:r>
+              <w:rPr>
+                <w:rFonts w:asciiTheme="minorHAnsi" w:eastAsiaTheme="minorEastAsia" w:hAnsiTheme="minorHAnsi" w:cstheme="minorBidi"/>
+                <w:noProof/>
+                <w:kern w:val="0"/>
+                <w:sz w:val="22"/>
+                <w:szCs w:val="22"/>
+                <w:lang w:eastAsia="en-GB" w:bidi="ar-SA"/>
+              </w:rPr>
+              <w:tab/>
+            </w:r>
+            <w:r>
+              <w:rPr>
+                <w:rStyle w:val="Hyperlink"/>
+                <w:noProof/>
+              </w:rPr>
+              <w:t>HandleChoice()</w:t>
+            </w:r>
+            <w:r>
+              <w:rPr>
+                <w:noProof/>
+              </w:rPr>
+              <w:tab/>
+            </w:r>
+            <w:r>
+              <w:rPr>
+                <w:noProof/>
+              </w:rPr>
+              <w:fldChar w:fldCharType="begin"/>
+            </w:r>
+            <w:r>
+              <w:rPr>
+                <w:noProof/>
+              </w:rPr>
+              <w:instrText xml:space="preserve"> PAGEREF _Toc124614783 \h </w:instrText>
+            </w:r>
+            <w:r>
+              <w:rPr>
+                <w:noProof/>
+              </w:rPr>
+            </w:r>
+            <w:r>
+              <w:rPr>
+                <w:noProof/>
+              </w:rPr>
+              <w:fldChar w:fldCharType="separate"/>
+            </w:r>
+            <w:r>
+              <w:rPr>
+                <w:noProof/>
+              </w:rPr>
+              <w:t>16</w:t>
+            </w:r>
+            <w:r>
+              <w:rPr>
+                <w:noProof/>
+              </w:rPr>
+              <w:fldChar w:fldCharType="end"/>
+            </w:r>
+          </w:hyperlink>
+        </w:p>
+        <w:p>
+          <w:pPr>
+            <w:pStyle w:val="TOC3"/>
+            <w:tabs>
+              <w:tab w:val="left" w:pos="1540"/>
+            </w:tabs>
+            <w:rPr>
+              <w:rFonts w:asciiTheme="minorHAnsi" w:eastAsiaTheme="minorEastAsia" w:hAnsiTheme="minorHAnsi" w:cstheme="minorBidi"/>
+              <w:noProof/>
+              <w:kern w:val="0"/>
+              <w:sz w:val="22"/>
+              <w:szCs w:val="22"/>
+              <w:lang w:eastAsia="en-GB" w:bidi="ar-SA"/>
+            </w:rPr>
+          </w:pPr>
+          <w:r>
+            <w:rPr>
+              <w:rStyle w:val="Hyperlink"/>
+              <w:noProof/>
+            </w:rPr>
+            <w:t xml:space="preserve">   </w:t>
+          </w:r>
+          <w:hyperlink w:anchor="_Toc124614784" w:history="1">
+            <w:r>
+              <w:rPr>
+                <w:rStyle w:val="Hyperlink"/>
+                <w:noProof/>
+              </w:rPr>
+              <w:t>3.3.4</w:t>
+            </w:r>
+            <w:r>
+              <w:rPr>
+                <w:rFonts w:asciiTheme="minorHAnsi" w:eastAsiaTheme="minorEastAsia" w:hAnsiTheme="minorHAnsi" w:cstheme="minorBidi"/>
+                <w:noProof/>
+                <w:kern w:val="0"/>
+                <w:sz w:val="22"/>
+                <w:szCs w:val="22"/>
+                <w:lang w:eastAsia="en-GB" w:bidi="ar-SA"/>
+              </w:rPr>
+              <w:tab/>
+            </w:r>
+            <w:r>
+              <w:rPr>
+                <w:rStyle w:val="Hyperlink"/>
+                <w:noProof/>
+              </w:rPr>
+              <w:t>Option1() &amp; SpecifiedDate()</w:t>
+            </w:r>
+            <w:r>
+              <w:rPr>
+                <w:noProof/>
+              </w:rPr>
+              <w:tab/>
+            </w:r>
+            <w:r>
+              <w:rPr>
+                <w:noProof/>
+              </w:rPr>
+              <w:fldChar w:fldCharType="begin"/>
+            </w:r>
+            <w:r>
+              <w:rPr>
+                <w:noProof/>
+              </w:rPr>
+              <w:instrText xml:space="preserve"> PAGEREF _Toc124614784 \h </w:instrText>
+            </w:r>
+            <w:r>
+              <w:rPr>
+                <w:noProof/>
+              </w:rPr>
+            </w:r>
+            <w:r>
+              <w:rPr>
+                <w:noProof/>
+              </w:rPr>
+              <w:fldChar w:fldCharType="separate"/>
+            </w:r>
+            <w:r>
+              <w:rPr>
+                <w:noProof/>
+              </w:rPr>
+              <w:t>17</w:t>
+            </w:r>
+            <w:r>
+              <w:rPr>
+                <w:noProof/>
+              </w:rPr>
+              <w:fldChar w:fldCharType="end"/>
+            </w:r>
+          </w:hyperlink>
+        </w:p>
+        <w:p>
+          <w:pPr>
+            <w:pStyle w:val="TOC3"/>
+            <w:tabs>
+              <w:tab w:val="left" w:pos="1540"/>
+            </w:tabs>
+            <w:rPr>
+              <w:rFonts w:asciiTheme="minorHAnsi" w:eastAsiaTheme="minorEastAsia" w:hAnsiTheme="minorHAnsi" w:cstheme="minorBidi"/>
+              <w:noProof/>
+              <w:kern w:val="0"/>
+              <w:sz w:val="22"/>
+              <w:szCs w:val="22"/>
+              <w:lang w:eastAsia="en-GB" w:bidi="ar-SA"/>
+            </w:rPr>
+          </w:pPr>
+          <w:r>
+            <w:rPr>
+              <w:rStyle w:val="Hyperlink"/>
+              <w:noProof/>
+            </w:rPr>
+            <w:t xml:space="preserve">   </w:t>
+          </w:r>
+          <w:hyperlink w:anchor="_Toc124614785" w:history="1">
+            <w:r>
+              <w:rPr>
+                <w:rStyle w:val="Hyperlink"/>
+                <w:noProof/>
+              </w:rPr>
+              <w:t>3.3.5</w:t>
+            </w:r>
+            <w:r>
+              <w:rPr>
+                <w:rFonts w:asciiTheme="minorHAnsi" w:eastAsiaTheme="minorEastAsia" w:hAnsiTheme="minorHAnsi" w:cstheme="minorBidi"/>
+                <w:noProof/>
+                <w:kern w:val="0"/>
+                <w:sz w:val="22"/>
+                <w:szCs w:val="22"/>
+                <w:lang w:eastAsia="en-GB" w:bidi="ar-SA"/>
+              </w:rPr>
+              <w:tab/>
+            </w:r>
+            <w:r>
+              <w:rPr>
+                <w:rStyle w:val="Hyperlink"/>
+                <w:noProof/>
+              </w:rPr>
+              <w:t>Option2() &amp; MostSuccessfulArtist()</w:t>
+            </w:r>
+            <w:r>
+              <w:rPr>
+                <w:noProof/>
+              </w:rPr>
+              <w:tab/>
+            </w:r>
+            <w:r>
+              <w:rPr>
+                <w:noProof/>
+              </w:rPr>
+              <w:fldChar w:fldCharType="begin"/>
+            </w:r>
+            <w:r>
+              <w:rPr>
+                <w:noProof/>
+              </w:rPr>
+              <w:instrText xml:space="preserve"> PAGEREF _Toc124614785 \h </w:instrText>
+            </w:r>
+            <w:r>
+              <w:rPr>
+                <w:noProof/>
+              </w:rPr>
+            </w:r>
+            <w:r>
+              <w:rPr>
+                <w:noProof/>
+              </w:rPr>
+              <w:fldChar w:fldCharType="separate"/>
+            </w:r>
+            <w:r>
+              <w:rPr>
+                <w:noProof/>
+              </w:rPr>
+              <w:t>18</w:t>
             </w:r>
             <w:r>
               <w:rPr>
@@ -1932,7 +2434,7 @@
               <w:lang w:eastAsia="en-GB" w:bidi="ar-SA"/>
             </w:rPr>
           </w:pPr>
-          <w:hyperlink w:anchor="_Toc124249574" w:history="1">
+          <w:hyperlink w:anchor="_Toc124614786" w:history="1">
             <w:r>
               <w:rPr>
                 <w:rStyle w:val="Hyperlink"/>
@@ -1974,7 +2476,7 @@
               <w:rPr>
                 <w:noProof/>
               </w:rPr>
-              <w:instrText xml:space="preserve"> PAGEREF _Toc124249574 \h </w:instrText>
+              <w:instrText xml:space="preserve"> PAGEREF _Toc124614786 \h </w:instrText>
             </w:r>
             <w:r>
               <w:rPr>
@@ -1991,7 +2493,7 @@
               <w:rPr>
                 <w:noProof/>
               </w:rPr>
-              <w:t>14</w:t>
+              <w:t>19</w:t>
             </w:r>
             <w:r>
               <w:rPr>
@@ -2016,7 +2518,7 @@
               <w:lang w:eastAsia="en-GB" w:bidi="ar-SA"/>
             </w:rPr>
           </w:pPr>
-          <w:hyperlink w:anchor="_Toc124249575" w:history="1">
+          <w:hyperlink w:anchor="_Toc124614787" w:history="1">
             <w:r>
               <w:rPr>
                 <w:rStyle w:val="Hyperlink"/>
@@ -2058,7 +2560,7 @@
               <w:rPr>
                 <w:noProof/>
               </w:rPr>
-              <w:instrText xml:space="preserve"> PAGEREF _Toc124249575 \h </w:instrText>
+              <w:instrText xml:space="preserve"> PAGEREF _Toc124614787 \h </w:instrText>
             </w:r>
             <w:r>
               <w:rPr>
@@ -2075,7 +2577,7 @@
               <w:rPr>
                 <w:noProof/>
               </w:rPr>
-              <w:t>15</w:t>
+              <w:t>20</w:t>
             </w:r>
             <w:r>
               <w:rPr>
@@ -2100,7 +2602,7 @@
               <w:lang w:eastAsia="en-GB" w:bidi="ar-SA"/>
             </w:rPr>
           </w:pPr>
-          <w:hyperlink w:anchor="_Toc124249576" w:history="1">
+          <w:hyperlink w:anchor="_Toc124614788" w:history="1">
             <w:r>
               <w:rPr>
                 <w:rStyle w:val="Hyperlink"/>
@@ -2142,7 +2644,7 @@
               <w:rPr>
                 <w:noProof/>
               </w:rPr>
-              <w:instrText xml:space="preserve"> PAGEREF _Toc124249576 \h </w:instrText>
+              <w:instrText xml:space="preserve"> PAGEREF _Toc124614788 \h </w:instrText>
             </w:r>
             <w:r>
               <w:rPr>
@@ -2159,7 +2661,7 @@
               <w:rPr>
                 <w:noProof/>
               </w:rPr>
-              <w:t>16</w:t>
+              <w:t>21</w:t>
             </w:r>
             <w:r>
               <w:rPr>
@@ -2332,7 +2834,7 @@
         </w:rPr>
       </w:pPr>
       <w:bookmarkStart w:id="7" w:name="_Toc88003153"/>
-      <w:bookmarkStart w:id="8" w:name="_Toc124249559"/>
+      <w:bookmarkStart w:id="8" w:name="_Toc124614765"/>
       <w:bookmarkEnd w:id="7"/>
       <w:r>
         <w:rPr>
@@ -2358,7 +2860,7 @@
           <w:rFonts w:ascii="Trebuchet MS" w:hAnsi="Trebuchet MS"/>
         </w:rPr>
       </w:pPr>
-      <w:bookmarkStart w:id="9" w:name="_Toc124249560"/>
+      <w:bookmarkStart w:id="9" w:name="_Toc124614766"/>
       <w:r>
         <w:rPr>
           <w:rFonts w:ascii="Trebuchet MS" w:hAnsi="Trebuchet MS"/>
@@ -2369,10 +2871,7 @@
     </w:p>
     <w:p>
       <w:r>
-        <w:t xml:space="preserve">A computational system can be defined as </w:t>
-      </w:r>
-      <w:r>
-        <w:t>“</w:t>
+        <w:t>A computational system can be defined as “</w:t>
       </w:r>
       <w:r>
         <w:rPr>
@@ -2412,10 +2911,7 @@
         <w:t>)</w:t>
       </w:r>
       <w:r>
-        <w:t xml:space="preserve">. </w:t>
-      </w:r>
-      <w:r>
-        <w:t xml:space="preserve">The general structure of a computer system consists of five key aspects, the input, output, storage, arithmetic logic, and control units. The figures below define the relationship between these </w:t>
+        <w:t xml:space="preserve">. The general structure of a computer system consists of five key aspects, the input, output, storage, arithmetic logic, and control units. The figures below define the relationship between these </w:t>
       </w:r>
       <w:commentRangeStart w:id="11"/>
       <w:r>
@@ -2441,7 +2937,7 @@
           <w:noProof/>
         </w:rPr>
         <w:drawing>
-          <wp:anchor distT="0" distB="0" distL="114300" distR="114300" simplePos="0" relativeHeight="251658240" behindDoc="0" locked="0" layoutInCell="1" allowOverlap="1" wp14:anchorId="7888C4F9" wp14:editId="5F37BDDC">
+          <wp:anchor distT="0" distB="0" distL="114300" distR="114300" simplePos="0" relativeHeight="251659264" behindDoc="0" locked="0" layoutInCell="1" allowOverlap="1" wp14:anchorId="1A5E4EC5" wp14:editId="2F008860">
             <wp:simplePos x="0" y="0"/>
             <wp:positionH relativeFrom="margin">
               <wp:posOffset>1141095</wp:posOffset>
@@ -2525,7 +3021,7 @@
         <mc:AlternateContent>
           <mc:Choice Requires="wps">
             <w:drawing>
-              <wp:anchor distT="0" distB="0" distL="114300" distR="114300" simplePos="0" relativeHeight="251659264" behindDoc="0" locked="0" layoutInCell="1" allowOverlap="1" wp14:anchorId="6BAC859C" wp14:editId="2DADFA19">
+              <wp:anchor distT="0" distB="0" distL="114300" distR="114300" simplePos="0" relativeHeight="251660288" behindDoc="0" locked="0" layoutInCell="1" allowOverlap="1" wp14:anchorId="427C962E" wp14:editId="409A2B3E">
                 <wp:simplePos x="0" y="0"/>
                 <wp:positionH relativeFrom="column">
                   <wp:posOffset>511810</wp:posOffset>
@@ -2595,11 +3091,11 @@
           </mc:Choice>
           <mc:Fallback>
             <w:pict>
-              <v:shapetype w14:anchorId="6BAC859C" id="_x0000_t202" coordsize="21600,21600" o:spt="202" path="m,l,21600r21600,l21600,xe">
+              <v:shapetype w14:anchorId="427C962E" id="_x0000_t202" coordsize="21600,21600" o:spt="202" path="m,l,21600r21600,l21600,xe">
                 <v:stroke joinstyle="miter"/>
                 <v:path gradientshapeok="t" o:connecttype="rect"/>
               </v:shapetype>
-              <v:shape id="Text Box 4" o:spid="_x0000_s1026" type="#_x0000_t202" style="position:absolute;margin-left:40.3pt;margin-top:.2pt;width:398.8pt;height:19.35pt;z-index:251659264;visibility:visible;mso-wrap-style:square;mso-width-percent:0;mso-height-percent:0;mso-wrap-distance-left:9pt;mso-wrap-distance-top:0;mso-wrap-distance-right:9pt;mso-wrap-distance-bottom:0;mso-position-horizontal:absolute;mso-position-horizontal-relative:text;mso-position-vertical:absolute;mso-position-vertical-relative:text;mso-width-percent:0;mso-height-percent:0;mso-width-relative:margin;mso-height-relative:margin;v-text-anchor:top" o:gfxdata="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" filled="f" stroked="f" strokeweight=".5pt">
+              <v:shape id="Text Box 4" o:spid="_x0000_s1026" type="#_x0000_t202" style="position:absolute;margin-left:40.3pt;margin-top:.2pt;width:398.8pt;height:19.35pt;z-index:251660288;visibility:visible;mso-wrap-style:square;mso-width-percent:0;mso-height-percent:0;mso-wrap-distance-left:9pt;mso-wrap-distance-top:0;mso-wrap-distance-right:9pt;mso-wrap-distance-bottom:0;mso-position-horizontal:absolute;mso-position-horizontal-relative:text;mso-position-vertical:absolute;mso-position-vertical-relative:text;mso-width-percent:0;mso-height-percent:0;mso-width-relative:margin;mso-height-relative:margin;v-text-anchor:top" o:gfxdata="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" filled="f" stroked="f" strokeweight=".5pt">
                 <v:textbox>
                   <w:txbxContent>
                     <w:p>
@@ -2635,7 +3131,7 @@
         <mc:AlternateContent>
           <mc:Choice Requires="wps">
             <w:drawing>
-              <wp:anchor distT="0" distB="0" distL="114300" distR="114300" simplePos="0" relativeHeight="251661312" behindDoc="0" locked="0" layoutInCell="1" allowOverlap="1" wp14:anchorId="68CB4EC3" wp14:editId="4A26C215">
+              <wp:anchor distT="0" distB="0" distL="114300" distR="114300" simplePos="0" relativeHeight="251661312" behindDoc="0" locked="0" layoutInCell="1" allowOverlap="1" wp14:anchorId="7579BCC4" wp14:editId="5A4BA3D6">
                 <wp:simplePos x="0" y="0"/>
                 <wp:positionH relativeFrom="margin">
                   <wp:posOffset>527685</wp:posOffset>
@@ -2726,7 +3222,7 @@
           </mc:Choice>
           <mc:Fallback>
             <w:pict>
-              <v:shape w14:anchorId="68CB4EC3" id="Text Box 5" o:spid="_x0000_s1027" type="#_x0000_t202" style="position:absolute;margin-left:41.55pt;margin-top:264.6pt;width:398.8pt;height:19.35pt;z-index:251661312;visibility:visible;mso-wrap-style:square;mso-width-percent:0;mso-height-percent:0;mso-wrap-distance-left:9pt;mso-wrap-distance-top:0;mso-wrap-distance-right:9pt;mso-wrap-distance-bottom:0;mso-position-horizontal:absolute;mso-position-horizontal-relative:margin;mso-position-vertical:absolute;mso-position-vertical-relative:text;mso-width-percent:0;mso-height-percent:0;mso-width-relative:margin;mso-height-relative:margin;v-text-anchor:top" o:gfxdata="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" filled="f" stroked="f" strokeweight=".5pt">
+              <v:shape w14:anchorId="7579BCC4" id="Text Box 5" o:spid="_x0000_s1027" type="#_x0000_t202" style="position:absolute;margin-left:41.55pt;margin-top:264.6pt;width:398.8pt;height:19.35pt;z-index:251661312;visibility:visible;mso-wrap-style:square;mso-width-percent:0;mso-height-percent:0;mso-wrap-distance-left:9pt;mso-wrap-distance-top:0;mso-wrap-distance-right:9pt;mso-wrap-distance-bottom:0;mso-position-horizontal:absolute;mso-position-horizontal-relative:margin;mso-position-vertical:absolute;mso-position-vertical-relative:text;mso-width-percent:0;mso-height-percent:0;mso-width-relative:margin;mso-height-relative:margin;v-text-anchor:top" o:gfxdata="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" filled="f" stroked="f" strokeweight=".5pt">
                 <v:textbox>
                   <w:txbxContent>
                     <w:p>
@@ -2963,7 +3459,7 @@
           <w:rFonts w:ascii="Trebuchet MS" w:hAnsi="Trebuchet MS"/>
         </w:rPr>
       </w:pPr>
-      <w:bookmarkStart w:id="12" w:name="_Toc124249561"/>
+      <w:bookmarkStart w:id="12" w:name="_Toc124614767"/>
       <w:r>
         <w:rPr>
           <w:rFonts w:ascii="Trebuchet MS" w:hAnsi="Trebuchet MS"/>
@@ -3014,7 +3510,7 @@
           <w:rFonts w:ascii="Trebuchet MS" w:hAnsi="Trebuchet MS"/>
         </w:rPr>
       </w:pPr>
-      <w:bookmarkStart w:id="14" w:name="_Toc124249562"/>
+      <w:bookmarkStart w:id="14" w:name="_Toc124614768"/>
       <w:r>
         <w:rPr>
           <w:rFonts w:ascii="Trebuchet MS" w:hAnsi="Trebuchet MS"/>
@@ -3032,7 +3528,7 @@
           <w:noProof/>
         </w:rPr>
         <w:drawing>
-          <wp:anchor distT="0" distB="0" distL="114300" distR="114300" simplePos="0" relativeHeight="251662336" behindDoc="0" locked="0" layoutInCell="1" allowOverlap="1" wp14:anchorId="61D06769" wp14:editId="448E57BD">
+          <wp:anchor distT="0" distB="0" distL="114300" distR="114300" simplePos="0" relativeHeight="251662336" behindDoc="0" locked="0" layoutInCell="1" allowOverlap="1" wp14:anchorId="22D933AB" wp14:editId="019FE252">
             <wp:simplePos x="0" y="0"/>
             <wp:positionH relativeFrom="margin">
               <wp:align>center</wp:align>
@@ -3088,10 +3584,7 @@
         </w:drawing>
       </w:r>
       <w:r>
-        <w:t xml:space="preserve">As mentioned previously, computers represent data as binary digits. Binary is an example of a number system, a type of representation format for numeric values digitally. Other examples of this include the decimal number system, more simply recognised as values between zero and nine. Through this, all numbers are achievable based on multiplication and squaring, however it is somewhat suboptimal compared to other methods. In addition to these two systems, the octal number system </w:t>
-      </w:r>
-      <w:r>
-        <w:t>is another example of a positional value system, whereby values span between zero and eight, with higher numbers being expressed in powers of eight. The final example of a number system is the hexadecimal number system, which is an algebraic system representing 16 symbols, zero through nine, and A through F. The following table provides examples of each of these.</w:t>
+        <w:t>As mentioned previously, computers represent data as binary digits. Binary is an example of a number system, a type of representation format for numeric values digitally. Other examples of this include the decimal number system, more simply recognised as values between zero and nine. Through this, all numbers are achievable based on multiplication and squaring, however it is somewhat suboptimal compared to other methods. In addition to these two systems, the octal number system is another example of a positional value system, whereby values span between zero and eight, with higher numbers being expressed in powers of eight. The final example of a number system is the hexadecimal number system, which is an algebraic system representing 16 symbols, zero through nine, and A through F. The following table provides examples of each of these.</w:t>
       </w:r>
     </w:p>
     <w:p>
@@ -3127,7 +3620,7 @@
         <mc:AlternateContent>
           <mc:Choice Requires="wps">
             <w:drawing>
-              <wp:anchor distT="0" distB="0" distL="114300" distR="114300" simplePos="0" relativeHeight="251664384" behindDoc="0" locked="0" layoutInCell="1" allowOverlap="1" wp14:anchorId="0CBD97AA" wp14:editId="55A44A19">
+              <wp:anchor distT="0" distB="0" distL="114300" distR="114300" simplePos="0" relativeHeight="251663360" behindDoc="0" locked="0" layoutInCell="1" allowOverlap="1" wp14:anchorId="6DBA03EE" wp14:editId="1435BEBF">
                 <wp:simplePos x="0" y="0"/>
                 <wp:positionH relativeFrom="margin">
                   <wp:align>center</wp:align>
@@ -3225,7 +3718,7 @@
           </mc:Choice>
           <mc:Fallback>
             <w:pict>
-              <v:shape w14:anchorId="0CBD97AA" id="Text Box 7" o:spid="_x0000_s1028" type="#_x0000_t202" style="position:absolute;margin-left:0;margin-top:227.9pt;width:398.8pt;height:19.35pt;z-index:251664384;visibility:visible;mso-wrap-style:square;mso-width-percent:0;mso-height-percent:0;mso-wrap-distance-left:9pt;mso-wrap-distance-top:0;mso-wrap-distance-right:9pt;mso-wrap-distance-bottom:0;mso-position-horizontal:center;mso-position-horizontal-relative:margin;mso-position-vertical:absolute;mso-position-vertical-relative:text;mso-width-percent:0;mso-height-percent:0;mso-width-relative:margin;mso-height-relative:margin;v-text-anchor:top" o:gfxdata="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" filled="f" stroked="f" strokeweight=".5pt">
+              <v:shape w14:anchorId="6DBA03EE" id="Text Box 7" o:spid="_x0000_s1028" type="#_x0000_t202" style="position:absolute;margin-left:0;margin-top:227.9pt;width:398.8pt;height:19.35pt;z-index:251663360;visibility:visible;mso-wrap-style:square;mso-width-percent:0;mso-height-percent:0;mso-wrap-distance-left:9pt;mso-wrap-distance-top:0;mso-wrap-distance-right:9pt;mso-wrap-distance-bottom:0;mso-position-horizontal:center;mso-position-horizontal-relative:margin;mso-position-vertical:absolute;mso-position-vertical-relative:text;mso-width-percent:0;mso-height-percent:0;mso-width-relative:margin;mso-height-relative:margin;v-text-anchor:top" o:gfxdata="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" filled="f" stroked="f" strokeweight=".5pt">
                 <v:textbox>
                   <w:txbxContent>
                     <w:p>
@@ -3291,7 +3784,7 @@
           <w:rFonts w:ascii="Trebuchet MS" w:hAnsi="Trebuchet MS"/>
         </w:rPr>
       </w:pPr>
-      <w:bookmarkStart w:id="16" w:name="_Toc124249563"/>
+      <w:bookmarkStart w:id="16" w:name="_Toc124614769"/>
       <w:r>
         <w:rPr>
           <w:rFonts w:ascii="Trebuchet MS" w:hAnsi="Trebuchet MS"/>
@@ -3373,27 +3866,7 @@
         <w:commentReference w:id="17"/>
       </w:r>
       <w:r>
-        <w:t xml:space="preserve">) Outside of this scope, a number of </w:t>
-      </w:r>
-      <w:proofErr w:type="spellStart"/>
-      <w:r>
-        <w:t>boolean</w:t>
-      </w:r>
-      <w:proofErr w:type="spellEnd"/>
-      <w:r>
-        <w:t xml:space="preserve"> operators are used by computers to evaluate conditional statements in search engines, </w:t>
-      </w:r>
-      <w:r>
-        <w:t>algorithms,</w:t>
-      </w:r>
-      <w:r>
-        <w:t xml:space="preserve"> and formulas.</w:t>
-      </w:r>
-      <w:r>
-        <w:t xml:space="preserve"> The commonly used operators</w:t>
-      </w:r>
-      <w:r>
-        <w:t xml:space="preserve"> are as shown below.</w:t>
+        <w:t>) Outside of this scope, a number of boolean operators are used by computers to evaluate conditional statements in search engines, algorithms, and formulas. The commonly used operators are as shown below.</w:t>
       </w:r>
     </w:p>
     <w:p/>
@@ -3542,7 +4015,7 @@
         <mc:AlternateContent>
           <mc:Choice Requires="wps">
             <w:drawing>
-              <wp:anchor distT="0" distB="0" distL="114300" distR="114300" simplePos="0" relativeHeight="251666432" behindDoc="0" locked="0" layoutInCell="1" allowOverlap="1" wp14:anchorId="07949F02" wp14:editId="5DD52735">
+              <wp:anchor distT="0" distB="0" distL="114300" distR="114300" simplePos="0" relativeHeight="251664384" behindDoc="0" locked="0" layoutInCell="1" allowOverlap="1" wp14:anchorId="6CE35903" wp14:editId="68DAA7B2">
                 <wp:simplePos x="0" y="0"/>
                 <wp:positionH relativeFrom="margin">
                   <wp:posOffset>527685</wp:posOffset>
@@ -3640,7 +4113,7 @@
           </mc:Choice>
           <mc:Fallback>
             <w:pict>
-              <v:shape w14:anchorId="07949F02" id="Text Box 8" o:spid="_x0000_s1029" type="#_x0000_t202" style="position:absolute;margin-left:41.55pt;margin-top:.35pt;width:398.75pt;height:19.35pt;z-index:251666432;visibility:visible;mso-wrap-style:square;mso-width-percent:0;mso-height-percent:0;mso-wrap-distance-left:9pt;mso-wrap-distance-top:0;mso-wrap-distance-right:9pt;mso-wrap-distance-bottom:0;mso-position-horizontal:absolute;mso-position-horizontal-relative:margin;mso-position-vertical:absolute;mso-position-vertical-relative:text;mso-width-percent:0;mso-height-percent:0;mso-width-relative:margin;mso-height-relative:margin;v-text-anchor:top" o:gfxdata="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" filled="f" stroked="f" strokeweight=".5pt">
+              <v:shape w14:anchorId="6CE35903" id="Text Box 8" o:spid="_x0000_s1029" type="#_x0000_t202" style="position:absolute;margin-left:41.55pt;margin-top:.35pt;width:398.75pt;height:19.35pt;z-index:251664384;visibility:visible;mso-wrap-style:square;mso-width-percent:0;mso-height-percent:0;mso-wrap-distance-left:9pt;mso-wrap-distance-top:0;mso-wrap-distance-right:9pt;mso-wrap-distance-bottom:0;mso-position-horizontal:absolute;mso-position-horizontal-relative:margin;mso-position-vertical:absolute;mso-position-vertical-relative:text;mso-width-percent:0;mso-height-percent:0;mso-width-relative:margin;mso-height-relative:margin;v-text-anchor:top" o:gfxdata="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" filled="f" stroked="f" strokeweight=".5pt">
                 <v:textbox>
                   <w:txbxContent>
                     <w:p>
@@ -3710,7 +4183,7 @@
           <w:rFonts w:ascii="Trebuchet MS" w:hAnsi="Trebuchet MS"/>
         </w:rPr>
       </w:pPr>
-      <w:bookmarkStart w:id="18" w:name="_Toc124249564"/>
+      <w:bookmarkStart w:id="18" w:name="_Toc124614770"/>
       <w:r>
         <w:rPr>
           <w:rFonts w:ascii="Trebuchet MS" w:hAnsi="Trebuchet MS"/>
@@ -3795,15 +4268,7 @@
           <w:kern w:val="0"/>
           <w:lang w:eastAsia="en-GB" w:bidi="ar-SA"/>
         </w:rPr>
-        <w:t xml:space="preserve">anage growth by splitting these </w:t>
-      </w:r>
-      <w:r>
-        <w:rPr>
-          <w:rFonts w:cs="Times New Roman"/>
-          <w:kern w:val="0"/>
-          <w:lang w:eastAsia="en-GB" w:bidi="ar-SA"/>
-        </w:rPr>
-        <w:t>collections</w:t>
+        <w:t>anage growth by splitting these collections</w:t>
       </w:r>
       <w:r>
         <w:rPr>
@@ -3967,7 +4432,7 @@
         <mc:AlternateContent>
           <mc:Choice Requires="wps">
             <w:drawing>
-              <wp:anchor distT="0" distB="0" distL="114300" distR="114300" simplePos="0" relativeHeight="251668480" behindDoc="0" locked="0" layoutInCell="1" allowOverlap="1" wp14:anchorId="217CD4A4" wp14:editId="32DEC480">
+              <wp:anchor distT="0" distB="0" distL="114300" distR="114300" simplePos="0" relativeHeight="251665408" behindDoc="0" locked="0" layoutInCell="1" allowOverlap="1" wp14:anchorId="27604F2D" wp14:editId="34CA4053">
                 <wp:simplePos x="0" y="0"/>
                 <wp:positionH relativeFrom="margin">
                   <wp:posOffset>527685</wp:posOffset>
@@ -4065,7 +4530,7 @@
           </mc:Choice>
           <mc:Fallback>
             <w:pict>
-              <v:shape w14:anchorId="217CD4A4" id="Text Box 9" o:spid="_x0000_s1030" type="#_x0000_t202" style="position:absolute;margin-left:41.55pt;margin-top:143.2pt;width:398.75pt;height:19.35pt;z-index:251668480;visibility:visible;mso-wrap-style:square;mso-width-percent:0;mso-height-percent:0;mso-wrap-distance-left:9pt;mso-wrap-distance-top:0;mso-wrap-distance-right:9pt;mso-wrap-distance-bottom:0;mso-position-horizontal:absolute;mso-position-horizontal-relative:margin;mso-position-vertical:absolute;mso-position-vertical-relative:text;mso-width-percent:0;mso-height-percent:0;mso-width-relative:margin;mso-height-relative:margin;v-text-anchor:top" o:gfxdata="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" filled="f" stroked="f" strokeweight=".5pt">
+              <v:shape w14:anchorId="27604F2D" id="Text Box 9" o:spid="_x0000_s1030" type="#_x0000_t202" style="position:absolute;margin-left:41.55pt;margin-top:143.2pt;width:398.75pt;height:19.35pt;z-index:251665408;visibility:visible;mso-wrap-style:square;mso-width-percent:0;mso-height-percent:0;mso-wrap-distance-left:9pt;mso-wrap-distance-top:0;mso-wrap-distance-right:9pt;mso-wrap-distance-bottom:0;mso-position-horizontal:absolute;mso-position-horizontal-relative:margin;mso-position-vertical:absolute;mso-position-vertical-relative:text;mso-width-percent:0;mso-height-percent:0;mso-width-relative:margin;mso-height-relative:margin;v-text-anchor:top" o:gfxdata="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" filled="f" stroked="f" strokeweight=".5pt">
                 <v:textbox>
                   <w:txbxContent>
                     <w:p>
@@ -4127,7 +4592,7 @@
           <w:noProof/>
         </w:rPr>
         <w:drawing>
-          <wp:anchor distT="0" distB="0" distL="114300" distR="114300" simplePos="0" relativeHeight="251669504" behindDoc="0" locked="0" layoutInCell="1" allowOverlap="1" wp14:anchorId="46C6C697" wp14:editId="76F42C7E">
+          <wp:anchor distT="0" distB="0" distL="114300" distR="114300" simplePos="0" relativeHeight="251666432" behindDoc="0" locked="0" layoutInCell="1" allowOverlap="1" wp14:anchorId="4E1274DC" wp14:editId="351A0B6B">
             <wp:simplePos x="0" y="0"/>
             <wp:positionH relativeFrom="margin">
               <wp:align>center</wp:align>
@@ -4201,7 +4666,7 @@
         <mc:AlternateContent>
           <mc:Choice Requires="wps">
             <w:drawing>
-              <wp:anchor distT="0" distB="0" distL="114300" distR="114300" simplePos="0" relativeHeight="251671552" behindDoc="0" locked="0" layoutInCell="1" allowOverlap="1" wp14:anchorId="1FBAFA5C" wp14:editId="1BF4F84B">
+              <wp:anchor distT="0" distB="0" distL="114300" distR="114300" simplePos="0" relativeHeight="251667456" behindDoc="0" locked="0" layoutInCell="1" allowOverlap="1" wp14:anchorId="4334C623" wp14:editId="5AA20461">
                 <wp:simplePos x="0" y="0"/>
                 <wp:positionH relativeFrom="margin">
                   <wp:align>center</wp:align>
@@ -4299,7 +4764,7 @@
           </mc:Choice>
           <mc:Fallback>
             <w:pict>
-              <v:shape w14:anchorId="1FBAFA5C" id="Text Box 11" o:spid="_x0000_s1031" type="#_x0000_t202" style="position:absolute;margin-left:0;margin-top:141.25pt;width:398.75pt;height:19.35pt;z-index:251671552;visibility:visible;mso-wrap-style:square;mso-width-percent:0;mso-height-percent:0;mso-wrap-distance-left:9pt;mso-wrap-distance-top:0;mso-wrap-distance-right:9pt;mso-wrap-distance-bottom:0;mso-position-horizontal:center;mso-position-horizontal-relative:margin;mso-position-vertical:absolute;mso-position-vertical-relative:text;mso-width-percent:0;mso-height-percent:0;mso-width-relative:margin;mso-height-relative:margin;v-text-anchor:top" o:gfxdata="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" filled="f" stroked="f" strokeweight=".5pt">
+              <v:shape w14:anchorId="4334C623" id="Text Box 11" o:spid="_x0000_s1031" type="#_x0000_t202" style="position:absolute;margin-left:0;margin-top:141.25pt;width:398.75pt;height:19.35pt;z-index:251667456;visibility:visible;mso-wrap-style:square;mso-width-percent:0;mso-height-percent:0;mso-wrap-distance-left:9pt;mso-wrap-distance-top:0;mso-wrap-distance-right:9pt;mso-wrap-distance-bottom:0;mso-position-horizontal:center;mso-position-horizontal-relative:margin;mso-position-vertical:absolute;mso-position-vertical-relative:text;mso-width-percent:0;mso-height-percent:0;mso-width-relative:margin;mso-height-relative:margin;v-text-anchor:top" o:gfxdata="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" filled="f" stroked="f" strokeweight=".5pt">
                 <v:textbox>
                   <w:txbxContent>
                     <w:p>
@@ -4359,10 +4824,7 @@
       </w:r>
       <w:r>
         <w:lastRenderedPageBreak/>
-        <w:t xml:space="preserve">Disk Storage pertains to the utilisation of aforementioned hardware in order to store files and applications on a computer. </w:t>
-      </w:r>
-      <w:r>
-        <w:t xml:space="preserve">Volatile and non-volatile storage components are used in computing. Volatile classifies anything that is only stored there until there is no longer an electrical supply (such as RAM). Non-volatile includes hard disk drives (HDD), solid state drives (SSDs) or external storage such as disks or drives. </w:t>
+        <w:t xml:space="preserve">Disk Storage pertains to the utilisation of aforementioned hardware in order to store files and applications on a computer. Volatile and non-volatile storage components are used in computing. Volatile classifies anything that is only stored there until there is no longer an electrical supply (such as RAM). Non-volatile includes hard disk drives (HDD), solid state drives (SSDs) or external storage such as disks or drives. </w:t>
       </w:r>
     </w:p>
     <w:p/>
@@ -4373,7 +4835,7 @@
           <w:rFonts w:ascii="Trebuchet MS" w:hAnsi="Trebuchet MS"/>
         </w:rPr>
       </w:pPr>
-      <w:bookmarkStart w:id="21" w:name="_Toc124249565"/>
+      <w:bookmarkStart w:id="21" w:name="_Toc124614771"/>
       <w:r>
         <w:rPr>
           <w:rFonts w:ascii="Trebuchet MS" w:hAnsi="Trebuchet MS"/>
@@ -4391,7 +4853,7 @@
           <w:noProof/>
         </w:rPr>
         <w:drawing>
-          <wp:anchor distT="0" distB="0" distL="114300" distR="114300" simplePos="0" relativeHeight="251672576" behindDoc="0" locked="0" layoutInCell="1" allowOverlap="1" wp14:anchorId="187D04A5" wp14:editId="4A7E482F">
+          <wp:anchor distT="0" distB="0" distL="114300" distR="114300" simplePos="0" relativeHeight="251668480" behindDoc="0" locked="0" layoutInCell="1" allowOverlap="1" wp14:anchorId="148EEB03" wp14:editId="49DA8989">
             <wp:simplePos x="0" y="0"/>
             <wp:positionH relativeFrom="margin">
               <wp:align>left</wp:align>
@@ -4448,23 +4910,7 @@
         </w:drawing>
       </w:r>
       <w:r>
-        <w:t xml:space="preserve">As reiterated by </w:t>
-      </w:r>
-      <w:proofErr w:type="spellStart"/>
-      <w:r>
-        <w:t>Cegal</w:t>
-      </w:r>
-      <w:proofErr w:type="spellEnd"/>
-      <w:r>
-        <w:t xml:space="preserve"> (</w:t>
-      </w:r>
-      <w:proofErr w:type="spellStart"/>
-      <w:r>
-        <w:t>Cegal</w:t>
-      </w:r>
-      <w:proofErr w:type="spellEnd"/>
-      <w:r>
-        <w:t xml:space="preserve">, </w:t>
+        <w:t xml:space="preserve">As reiterated by Cegal (Cegal, </w:t>
       </w:r>
       <w:commentRangeStart w:id="22"/>
       <w:r>
@@ -4485,15 +4931,7 @@
         <w:t>“An operating system is the most important software which runs on a computer.”</w:t>
       </w:r>
       <w:r>
-        <w:t xml:space="preserve"> It is singlehandedly responsible for controlling the computer’s memory, software, hardware and running processes. The speed of this operating system is </w:t>
-      </w:r>
-      <w:proofErr w:type="spellStart"/>
-      <w:r>
-        <w:t>dependant</w:t>
-      </w:r>
-      <w:proofErr w:type="spellEnd"/>
-      <w:r>
-        <w:t xml:space="preserve"> on the quality of hardware, such as the CPU, RAM and storage type (for example, a </w:t>
+        <w:t xml:space="preserve"> It is singlehandedly responsible for controlling the computer’s memory, software, hardware and running processes. The speed of this operating system is dependant on the quality of hardware, such as the CPU, RAM and storage type (for example, a </w:t>
       </w:r>
       <w:proofErr w:type="gramStart"/>
       <w:r>
@@ -4501,15 +4939,7 @@
       </w:r>
       <w:proofErr w:type="gramEnd"/>
       <w:r>
-        <w:t xml:space="preserve"> is far slower than an M2. </w:t>
-      </w:r>
-      <w:proofErr w:type="spellStart"/>
-      <w:r>
-        <w:t>NVMe</w:t>
-      </w:r>
-      <w:proofErr w:type="spellEnd"/>
-      <w:r>
-        <w:t xml:space="preserve"> </w:t>
+        <w:t xml:space="preserve"> is far slower than an M2. NVMe </w:t>
       </w:r>
       <w:commentRangeStart w:id="23"/>
       <w:r>
@@ -4538,7 +4968,7 @@
         <mc:AlternateContent>
           <mc:Choice Requires="wps">
             <w:drawing>
-              <wp:anchor distT="0" distB="0" distL="114300" distR="114300" simplePos="0" relativeHeight="251674624" behindDoc="0" locked="0" layoutInCell="1" allowOverlap="1" wp14:anchorId="6B7A7A29" wp14:editId="080D1009">
+              <wp:anchor distT="0" distB="0" distL="114300" distR="114300" simplePos="0" relativeHeight="251669504" behindDoc="0" locked="0" layoutInCell="1" allowOverlap="1" wp14:anchorId="5FDB367E" wp14:editId="77C664EC">
                 <wp:simplePos x="0" y="0"/>
                 <wp:positionH relativeFrom="margin">
                   <wp:posOffset>527685</wp:posOffset>
@@ -4636,7 +5066,7 @@
           </mc:Choice>
           <mc:Fallback>
             <w:pict>
-              <v:shape w14:anchorId="6B7A7A29" id="Text Box 13" o:spid="_x0000_s1032" type="#_x0000_t202" style="position:absolute;margin-left:41.55pt;margin-top:346.3pt;width:398.75pt;height:19.35pt;z-index:251674624;visibility:visible;mso-wrap-style:square;mso-width-percent:0;mso-height-percent:0;mso-wrap-distance-left:9pt;mso-wrap-distance-top:0;mso-wrap-distance-right:9pt;mso-wrap-distance-bottom:0;mso-position-horizontal:absolute;mso-position-horizontal-relative:margin;mso-position-vertical:absolute;mso-position-vertical-relative:text;mso-width-percent:0;mso-height-percent:0;mso-width-relative:margin;mso-height-relative:margin;v-text-anchor:top" o:gfxdata="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" filled="f" stroked="f" strokeweight=".5pt">
+              <v:shape w14:anchorId="5FDB367E" id="Text Box 13" o:spid="_x0000_s1032" type="#_x0000_t202" style="position:absolute;margin-left:41.55pt;margin-top:346.3pt;width:398.75pt;height:19.35pt;z-index:251669504;visibility:visible;mso-wrap-style:square;mso-width-percent:0;mso-height-percent:0;mso-wrap-distance-left:9pt;mso-wrap-distance-top:0;mso-wrap-distance-right:9pt;mso-wrap-distance-bottom:0;mso-position-horizontal:absolute;mso-position-horizontal-relative:margin;mso-position-vertical:absolute;mso-position-vertical-relative:text;mso-width-percent:0;mso-height-percent:0;mso-width-relative:margin;mso-height-relative:margin;v-text-anchor:top" o:gfxdata="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" filled="f" stroked="f" strokeweight=".5pt">
                 <v:textbox>
                   <w:txbxContent>
                     <w:p>
@@ -4709,7 +5139,7 @@
           <w:rFonts w:ascii="Trebuchet MS" w:hAnsi="Trebuchet MS"/>
         </w:rPr>
       </w:pPr>
-      <w:bookmarkStart w:id="24" w:name="_Toc124249566"/>
+      <w:bookmarkStart w:id="24" w:name="_Toc124614772"/>
       <w:r>
         <w:rPr>
           <w:rFonts w:ascii="Trebuchet MS" w:hAnsi="Trebuchet MS"/>
@@ -4757,7 +5187,7 @@
           <w:rFonts w:ascii="Trebuchet MS" w:hAnsi="Trebuchet MS"/>
         </w:rPr>
       </w:pPr>
-      <w:bookmarkStart w:id="26" w:name="_Toc124249567"/>
+      <w:bookmarkStart w:id="26" w:name="_Toc124614773"/>
       <w:r>
         <w:rPr>
           <w:rFonts w:ascii="Trebuchet MS" w:hAnsi="Trebuchet MS"/>
@@ -4819,7 +5249,7 @@
           <w:noProof/>
         </w:rPr>
         <w:drawing>
-          <wp:anchor distT="0" distB="0" distL="114300" distR="114300" simplePos="0" relativeHeight="251675648" behindDoc="0" locked="0" layoutInCell="1" allowOverlap="1" wp14:anchorId="6B3770EA" wp14:editId="669939D8">
+          <wp:anchor distT="0" distB="0" distL="114300" distR="114300" simplePos="0" relativeHeight="251670528" behindDoc="0" locked="0" layoutInCell="1" allowOverlap="1" wp14:anchorId="111ABA2F" wp14:editId="496547B5">
             <wp:simplePos x="0" y="0"/>
             <wp:positionH relativeFrom="margin">
               <wp:align>center</wp:align>
@@ -4930,7 +5360,7 @@
         <mc:AlternateContent>
           <mc:Choice Requires="wps">
             <w:drawing>
-              <wp:anchor distT="0" distB="0" distL="114300" distR="114300" simplePos="0" relativeHeight="251677696" behindDoc="0" locked="0" layoutInCell="1" allowOverlap="1" wp14:anchorId="083002AC" wp14:editId="74230B55">
+              <wp:anchor distT="0" distB="0" distL="114300" distR="114300" simplePos="0" relativeHeight="251671552" behindDoc="0" locked="0" layoutInCell="1" allowOverlap="1" wp14:anchorId="4D7CD228" wp14:editId="4897157B">
                 <wp:simplePos x="0" y="0"/>
                 <wp:positionH relativeFrom="margin">
                   <wp:align>center</wp:align>
@@ -5028,7 +5458,7 @@
           </mc:Choice>
           <mc:Fallback>
             <w:pict>
-              <v:shape w14:anchorId="083002AC" id="Text Box 15" o:spid="_x0000_s1033" type="#_x0000_t202" style="position:absolute;margin-left:0;margin-top:209.05pt;width:398.75pt;height:19.35pt;z-index:251677696;visibility:visible;mso-wrap-style:square;mso-width-percent:0;mso-height-percent:0;mso-wrap-distance-left:9pt;mso-wrap-distance-top:0;mso-wrap-distance-right:9pt;mso-wrap-distance-bottom:0;mso-position-horizontal:center;mso-position-horizontal-relative:margin;mso-position-vertical:absolute;mso-position-vertical-relative:text;mso-width-percent:0;mso-height-percent:0;mso-width-relative:margin;mso-height-relative:margin;v-text-anchor:top" o:gfxdata="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" filled="f" stroked="f" strokeweight=".5pt">
+              <v:shape w14:anchorId="4D7CD228" id="Text Box 15" o:spid="_x0000_s1033" type="#_x0000_t202" style="position:absolute;margin-left:0;margin-top:209.05pt;width:398.75pt;height:19.35pt;z-index:251671552;visibility:visible;mso-wrap-style:square;mso-width-percent:0;mso-height-percent:0;mso-wrap-distance-left:9pt;mso-wrap-distance-top:0;mso-wrap-distance-right:9pt;mso-wrap-distance-bottom:0;mso-position-horizontal:center;mso-position-horizontal-relative:margin;mso-position-vertical:absolute;mso-position-vertical-relative:text;mso-width-percent:0;mso-height-percent:0;mso-width-relative:margin;mso-height-relative:margin;v-text-anchor:top" o:gfxdata="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" filled="f" stroked="f" strokeweight=".5pt">
                 <v:textbox>
                   <w:txbxContent>
                     <w:p>
@@ -5094,7 +5524,7 @@
           <w:rFonts w:ascii="Trebuchet MS" w:hAnsi="Trebuchet MS"/>
         </w:rPr>
       </w:pPr>
-      <w:bookmarkStart w:id="28" w:name="_Toc124249568"/>
+      <w:bookmarkStart w:id="28" w:name="_Toc124614774"/>
       <w:r>
         <w:rPr>
           <w:rFonts w:ascii="Trebuchet MS" w:hAnsi="Trebuchet MS"/>
@@ -5357,7 +5787,7 @@
         <mc:AlternateContent>
           <mc:Choice Requires="wps">
             <w:drawing>
-              <wp:anchor distT="0" distB="0" distL="114300" distR="114300" simplePos="0" relativeHeight="251679744" behindDoc="0" locked="0" layoutInCell="1" allowOverlap="1" wp14:anchorId="3CA8D188" wp14:editId="1930C568">
+              <wp:anchor distT="0" distB="0" distL="114300" distR="114300" simplePos="0" relativeHeight="251672576" behindDoc="0" locked="0" layoutInCell="1" allowOverlap="1" wp14:anchorId="671FFE6D" wp14:editId="51708745">
                 <wp:simplePos x="0" y="0"/>
                 <wp:positionH relativeFrom="margin">
                   <wp:posOffset>527685</wp:posOffset>
@@ -5455,7 +5885,7 @@
           </mc:Choice>
           <mc:Fallback>
             <w:pict>
-              <v:shape w14:anchorId="3CA8D188" id="Text Box 16" o:spid="_x0000_s1034" type="#_x0000_t202" style="position:absolute;margin-left:41.55pt;margin-top:273.75pt;width:398.75pt;height:19.35pt;z-index:251679744;visibility:visible;mso-wrap-style:square;mso-width-percent:0;mso-height-percent:0;mso-wrap-distance-left:9pt;mso-wrap-distance-top:0;mso-wrap-distance-right:9pt;mso-wrap-distance-bottom:0;mso-position-horizontal:absolute;mso-position-horizontal-relative:margin;mso-position-vertical:absolute;mso-position-vertical-relative:text;mso-width-percent:0;mso-height-percent:0;mso-width-relative:margin;mso-height-relative:margin;v-text-anchor:top" o:gfxdata="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" filled="f" stroked="f" strokeweight=".5pt">
+              <v:shape w14:anchorId="671FFE6D" id="Text Box 16" o:spid="_x0000_s1034" type="#_x0000_t202" style="position:absolute;margin-left:41.55pt;margin-top:273.75pt;width:398.75pt;height:19.35pt;z-index:251672576;visibility:visible;mso-wrap-style:square;mso-width-percent:0;mso-height-percent:0;mso-wrap-distance-left:9pt;mso-wrap-distance-top:0;mso-wrap-distance-right:9pt;mso-wrap-distance-bottom:0;mso-position-horizontal:absolute;mso-position-horizontal-relative:margin;mso-position-vertical:absolute;mso-position-vertical-relative:text;mso-width-percent:0;mso-height-percent:0;mso-width-relative:margin;mso-height-relative:margin;v-text-anchor:top" o:gfxdata="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" filled="f" stroked="f" strokeweight=".5pt">
                 <v:textbox>
                   <w:txbxContent>
                     <w:p>
@@ -5525,7 +5955,7 @@
           <w:rFonts w:ascii="Trebuchet MS" w:hAnsi="Trebuchet MS"/>
         </w:rPr>
       </w:pPr>
-      <w:bookmarkStart w:id="29" w:name="_Toc124249569"/>
+      <w:bookmarkStart w:id="29" w:name="_Toc124614775"/>
       <w:r>
         <w:rPr>
           <w:rFonts w:ascii="Trebuchet MS" w:hAnsi="Trebuchet MS"/>
@@ -5603,7 +6033,7 @@
         </w:rPr>
         <w:lastRenderedPageBreak/>
         <w:drawing>
-          <wp:anchor distT="0" distB="0" distL="114300" distR="114300" simplePos="0" relativeHeight="251680768" behindDoc="0" locked="0" layoutInCell="1" allowOverlap="1" wp14:anchorId="4C477867" wp14:editId="458D7907">
+          <wp:anchor distT="0" distB="0" distL="114300" distR="114300" simplePos="0" relativeHeight="251673600" behindDoc="0" locked="0" layoutInCell="1" allowOverlap="1" wp14:anchorId="65023C94" wp14:editId="21DAE3CB">
             <wp:simplePos x="0" y="0"/>
             <wp:positionH relativeFrom="margin">
               <wp:align>center</wp:align>
@@ -5661,7 +6091,7 @@
         <mc:AlternateContent>
           <mc:Choice Requires="wps">
             <w:drawing>
-              <wp:anchor distT="0" distB="0" distL="114300" distR="114300" simplePos="0" relativeHeight="251702272" behindDoc="0" locked="0" layoutInCell="1" allowOverlap="1" wp14:anchorId="70AC1E70" wp14:editId="6FFED915">
+              <wp:anchor distT="0" distB="0" distL="114300" distR="114300" simplePos="0" relativeHeight="251687936" behindDoc="0" locked="0" layoutInCell="1" allowOverlap="1" wp14:anchorId="6561970B" wp14:editId="6BEC78F4">
                 <wp:simplePos x="0" y="0"/>
                 <wp:positionH relativeFrom="margin">
                   <wp:align>right</wp:align>
@@ -5720,7 +6150,7 @@
           </mc:Choice>
           <mc:Fallback>
             <w:pict>
-              <v:shape w14:anchorId="70AC1E70" id="Text Box 32" o:spid="_x0000_s1035" type="#_x0000_t202" style="position:absolute;margin-left:430.2pt;margin-top:520.8pt;width:481.4pt;height:80.75pt;z-index:251702272;visibility:visible;mso-wrap-style:square;mso-width-percent:0;mso-height-percent:0;mso-wrap-distance-left:9pt;mso-wrap-distance-top:0;mso-wrap-distance-right:9pt;mso-wrap-distance-bottom:0;mso-position-horizontal:right;mso-position-horizontal-relative:margin;mso-position-vertical:absolute;mso-position-vertical-relative:text;mso-width-percent:0;mso-height-percent:0;mso-width-relative:margin;mso-height-relative:margin;v-text-anchor:top" o:gfxdata="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" filled="f" stroked="f" strokeweight=".5pt">
+              <v:shape w14:anchorId="6561970B" id="Text Box 32" o:spid="_x0000_s1035" type="#_x0000_t202" style="position:absolute;margin-left:430.2pt;margin-top:520.8pt;width:481.4pt;height:80.75pt;z-index:251687936;visibility:visible;mso-wrap-style:square;mso-width-percent:0;mso-height-percent:0;mso-wrap-distance-left:9pt;mso-wrap-distance-top:0;mso-wrap-distance-right:9pt;mso-wrap-distance-bottom:0;mso-position-horizontal:right;mso-position-horizontal-relative:margin;mso-position-vertical:absolute;mso-position-vertical-relative:text;mso-width-percent:0;mso-height-percent:0;mso-width-relative:margin;mso-height-relative:margin;v-text-anchor:top" o:gfxdata="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" filled="f" stroked="f" strokeweight=".5pt">
                 <v:textbox>
                   <w:txbxContent>
                     <w:p>
@@ -5743,7 +6173,7 @@
         <mc:AlternateContent>
           <mc:Choice Requires="wps">
             <w:drawing>
-              <wp:anchor distT="0" distB="0" distL="114300" distR="114300" simplePos="0" relativeHeight="251699200" behindDoc="0" locked="0" layoutInCell="1" allowOverlap="1" wp14:anchorId="5F9CA669" wp14:editId="24FAF373">
+              <wp:anchor distT="0" distB="0" distL="114300" distR="114300" simplePos="0" relativeHeight="251685888" behindDoc="0" locked="0" layoutInCell="1" allowOverlap="1" wp14:anchorId="69E9216C" wp14:editId="2FB424F2">
                 <wp:simplePos x="0" y="0"/>
                 <wp:positionH relativeFrom="margin">
                   <wp:align>center</wp:align>
@@ -5841,7 +6271,7 @@
           </mc:Choice>
           <mc:Fallback>
             <w:pict>
-              <v:shape w14:anchorId="5F9CA669" id="Text Box 30" o:spid="_x0000_s1036" type="#_x0000_t202" style="position:absolute;margin-left:0;margin-top:496.45pt;width:398.75pt;height:19.35pt;z-index:251699200;visibility:visible;mso-wrap-style:square;mso-width-percent:0;mso-height-percent:0;mso-wrap-distance-left:9pt;mso-wrap-distance-top:0;mso-wrap-distance-right:9pt;mso-wrap-distance-bottom:0;mso-position-horizontal:center;mso-position-horizontal-relative:margin;mso-position-vertical:absolute;mso-position-vertical-relative:text;mso-width-percent:0;mso-height-percent:0;mso-width-relative:margin;mso-height-relative:margin;v-text-anchor:top" o:gfxdata="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" filled="f" stroked="f" strokeweight=".5pt">
+              <v:shape w14:anchorId="69E9216C" id="Text Box 30" o:spid="_x0000_s1036" type="#_x0000_t202" style="position:absolute;margin-left:0;margin-top:496.45pt;width:398.75pt;height:19.35pt;z-index:251685888;visibility:visible;mso-wrap-style:square;mso-width-percent:0;mso-height-percent:0;mso-wrap-distance-left:9pt;mso-wrap-distance-top:0;mso-wrap-distance-right:9pt;mso-wrap-distance-bottom:0;mso-position-horizontal:center;mso-position-horizontal-relative:margin;mso-position-vertical:absolute;mso-position-vertical-relative:text;mso-width-percent:0;mso-height-percent:0;mso-width-relative:margin;mso-height-relative:margin;v-text-anchor:top" o:gfxdata="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" filled="f" stroked="f" strokeweight=".5pt">
                 <v:textbox>
                   <w:txbxContent>
                     <w:p>
@@ -5901,7 +6331,7 @@
           <w:noProof/>
         </w:rPr>
         <w:drawing>
-          <wp:anchor distT="0" distB="0" distL="114300" distR="114300" simplePos="0" relativeHeight="251697152" behindDoc="0" locked="0" layoutInCell="1" allowOverlap="1" wp14:anchorId="7718441E" wp14:editId="08D30C9F">
+          <wp:anchor distT="0" distB="0" distL="114300" distR="114300" simplePos="0" relativeHeight="251684864" behindDoc="0" locked="0" layoutInCell="1" allowOverlap="1" wp14:anchorId="2CFA234B" wp14:editId="1328C3C0">
             <wp:simplePos x="0" y="0"/>
             <wp:positionH relativeFrom="margin">
               <wp:align>center</wp:align>
@@ -5957,7 +6387,7 @@
         <mc:AlternateContent>
           <mc:Choice Requires="wps">
             <w:drawing>
-              <wp:anchor distT="0" distB="0" distL="114300" distR="114300" simplePos="0" relativeHeight="251695104" behindDoc="0" locked="0" layoutInCell="1" allowOverlap="1" wp14:anchorId="627E7270" wp14:editId="6E8FF5B3">
+              <wp:anchor distT="0" distB="0" distL="114300" distR="114300" simplePos="0" relativeHeight="251682816" behindDoc="0" locked="0" layoutInCell="1" allowOverlap="1" wp14:anchorId="1DEA4583" wp14:editId="3F79853C">
                 <wp:simplePos x="0" y="0"/>
                 <wp:positionH relativeFrom="margin">
                   <wp:posOffset>527685</wp:posOffset>
@@ -6055,7 +6485,7 @@
           </mc:Choice>
           <mc:Fallback>
             <w:pict>
-              <v:shape w14:anchorId="627E7270" id="Text Box 27" o:spid="_x0000_s1037" type="#_x0000_t202" style="position:absolute;margin-left:41.55pt;margin-top:423.15pt;width:398.75pt;height:19.35pt;z-index:251695104;visibility:visible;mso-wrap-style:square;mso-width-percent:0;mso-height-percent:0;mso-wrap-distance-left:9pt;mso-wrap-distance-top:0;mso-wrap-distance-right:9pt;mso-wrap-distance-bottom:0;mso-position-horizontal:absolute;mso-position-horizontal-relative:margin;mso-position-vertical:absolute;mso-position-vertical-relative:text;mso-width-percent:0;mso-height-percent:0;mso-width-relative:margin;mso-height-relative:margin;v-text-anchor:top" o:gfxdata="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" filled="f" stroked="f" strokeweight=".5pt">
+              <v:shape w14:anchorId="1DEA4583" id="Text Box 27" o:spid="_x0000_s1037" type="#_x0000_t202" style="position:absolute;margin-left:41.55pt;margin-top:423.15pt;width:398.75pt;height:19.35pt;z-index:251682816;visibility:visible;mso-wrap-style:square;mso-width-percent:0;mso-height-percent:0;mso-wrap-distance-left:9pt;mso-wrap-distance-top:0;mso-wrap-distance-right:9pt;mso-wrap-distance-bottom:0;mso-position-horizontal:absolute;mso-position-horizontal-relative:margin;mso-position-vertical:absolute;mso-position-vertical-relative:text;mso-width-percent:0;mso-height-percent:0;mso-width-relative:margin;mso-height-relative:margin;v-text-anchor:top" o:gfxdata="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" filled="f" stroked="f" strokeweight=".5pt">
                 <v:textbox>
                   <w:txbxContent>
                     <w:p>
@@ -6115,7 +6545,7 @@
           <w:noProof/>
         </w:rPr>
         <w:drawing>
-          <wp:anchor distT="0" distB="0" distL="114300" distR="114300" simplePos="0" relativeHeight="251693056" behindDoc="0" locked="0" layoutInCell="1" allowOverlap="1" wp14:anchorId="5C4E68B6" wp14:editId="74433A51">
+          <wp:anchor distT="0" distB="0" distL="114300" distR="114300" simplePos="0" relativeHeight="251681792" behindDoc="0" locked="0" layoutInCell="1" allowOverlap="1" wp14:anchorId="33F9360D" wp14:editId="7A9B4FBC">
             <wp:simplePos x="0" y="0"/>
             <wp:positionH relativeFrom="margin">
               <wp:align>left</wp:align>
@@ -6171,7 +6601,7 @@
         <mc:AlternateContent>
           <mc:Choice Requires="wps">
             <w:drawing>
-              <wp:anchor distT="0" distB="0" distL="114300" distR="114300" simplePos="0" relativeHeight="251696128" behindDoc="0" locked="0" layoutInCell="1" allowOverlap="1" wp14:anchorId="4CBF3637" wp14:editId="3E8ACC2C">
+              <wp:anchor distT="0" distB="0" distL="114300" distR="114300" simplePos="0" relativeHeight="251683840" behindDoc="0" locked="0" layoutInCell="1" allowOverlap="1" wp14:anchorId="334ED649" wp14:editId="727F7313">
                 <wp:simplePos x="0" y="0"/>
                 <wp:positionH relativeFrom="margin">
                   <wp:align>right</wp:align>
@@ -6230,7 +6660,7 @@
           </mc:Choice>
           <mc:Fallback>
             <w:pict>
-              <v:shape w14:anchorId="4CBF3637" id="Text Box 28" o:spid="_x0000_s1038" type="#_x0000_t202" style="position:absolute;margin-left:430.2pt;margin-top:208.3pt;width:481.4pt;height:123.95pt;z-index:251696128;visibility:visible;mso-wrap-style:square;mso-width-percent:0;mso-height-percent:0;mso-wrap-distance-left:9pt;mso-wrap-distance-top:0;mso-wrap-distance-right:9pt;mso-wrap-distance-bottom:0;mso-position-horizontal:right;mso-position-horizontal-relative:margin;mso-position-vertical:absolute;mso-position-vertical-relative:text;mso-width-percent:0;mso-height-percent:0;mso-width-relative:margin;mso-height-relative:margin;v-text-anchor:top" o:gfxdata="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" filled="f" stroked="f" strokeweight=".5pt">
+              <v:shape w14:anchorId="334ED649" id="Text Box 28" o:spid="_x0000_s1038" type="#_x0000_t202" style="position:absolute;margin-left:430.2pt;margin-top:208.3pt;width:481.4pt;height:123.95pt;z-index:251683840;visibility:visible;mso-wrap-style:square;mso-width-percent:0;mso-height-percent:0;mso-wrap-distance-left:9pt;mso-wrap-distance-top:0;mso-wrap-distance-right:9pt;mso-wrap-distance-bottom:0;mso-position-horizontal:right;mso-position-horizontal-relative:margin;mso-position-vertical:absolute;mso-position-vertical-relative:text;mso-width-percent:0;mso-height-percent:0;mso-width-relative:margin;mso-height-relative:margin;v-text-anchor:top" o:gfxdata="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" filled="f" stroked="f" strokeweight=".5pt">
                 <v:textbox>
                   <w:txbxContent>
                     <w:p>
@@ -6253,7 +6683,7 @@
         <mc:AlternateContent>
           <mc:Choice Requires="wps">
             <w:drawing>
-              <wp:anchor distT="0" distB="0" distL="114300" distR="114300" simplePos="0" relativeHeight="251685888" behindDoc="0" locked="0" layoutInCell="1" allowOverlap="1" wp14:anchorId="6DF09433" wp14:editId="062323C5">
+              <wp:anchor distT="0" distB="0" distL="114300" distR="114300" simplePos="0" relativeHeight="251676672" behindDoc="0" locked="0" layoutInCell="1" allowOverlap="1" wp14:anchorId="1E6EA7D3" wp14:editId="16291050">
                 <wp:simplePos x="0" y="0"/>
                 <wp:positionH relativeFrom="margin">
                   <wp:align>center</wp:align>
@@ -6351,7 +6781,7 @@
           </mc:Choice>
           <mc:Fallback>
             <w:pict>
-              <v:shape w14:anchorId="6DF09433" id="Text Box 20" o:spid="_x0000_s1039" type="#_x0000_t202" style="position:absolute;margin-left:0;margin-top:175.25pt;width:398.75pt;height:19.35pt;z-index:251685888;visibility:visible;mso-wrap-style:square;mso-width-percent:0;mso-height-percent:0;mso-wrap-distance-left:9pt;mso-wrap-distance-top:0;mso-wrap-distance-right:9pt;mso-wrap-distance-bottom:0;mso-position-horizontal:center;mso-position-horizontal-relative:margin;mso-position-vertical:absolute;mso-position-vertical-relative:text;mso-width-percent:0;mso-height-percent:0;mso-width-relative:margin;mso-height-relative:margin;v-text-anchor:top" o:gfxdata="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" filled="f" stroked="f" strokeweight=".5pt">
+              <v:shape w14:anchorId="1E6EA7D3" id="Text Box 20" o:spid="_x0000_s1039" type="#_x0000_t202" style="position:absolute;margin-left:0;margin-top:175.25pt;width:398.75pt;height:19.35pt;z-index:251676672;visibility:visible;mso-wrap-style:square;mso-width-percent:0;mso-height-percent:0;mso-wrap-distance-left:9pt;mso-wrap-distance-top:0;mso-wrap-distance-right:9pt;mso-wrap-distance-bottom:0;mso-position-horizontal:center;mso-position-horizontal-relative:margin;mso-position-vertical:absolute;mso-position-vertical-relative:text;mso-width-percent:0;mso-height-percent:0;mso-width-relative:margin;mso-height-relative:margin;v-text-anchor:top" o:gfxdata="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" filled="f" stroked="f" strokeweight=".5pt">
                 <v:textbox>
                   <w:txbxContent>
                     <w:p>
@@ -6413,7 +6843,7 @@
         <mc:AlternateContent>
           <mc:Choice Requires="wps">
             <w:drawing>
-              <wp:anchor distT="0" distB="0" distL="114300" distR="114300" simplePos="0" relativeHeight="251683840" behindDoc="0" locked="0" layoutInCell="1" allowOverlap="1" wp14:anchorId="0F4FE9D9" wp14:editId="40B06F4D">
+              <wp:anchor distT="0" distB="0" distL="114300" distR="114300" simplePos="0" relativeHeight="251675648" behindDoc="0" locked="0" layoutInCell="1" allowOverlap="1" wp14:anchorId="40638B8E" wp14:editId="45ED8CCB">
                 <wp:simplePos x="0" y="0"/>
                 <wp:positionH relativeFrom="margin">
                   <wp:align>center</wp:align>
@@ -6511,7 +6941,7 @@
           </mc:Choice>
           <mc:Fallback>
             <w:pict>
-              <v:shape w14:anchorId="0F4FE9D9" id="Text Box 19" o:spid="_x0000_s1040" type="#_x0000_t202" style="position:absolute;margin-left:0;margin-top:72.55pt;width:398.75pt;height:19.35pt;z-index:251683840;visibility:visible;mso-wrap-style:square;mso-width-percent:0;mso-height-percent:0;mso-wrap-distance-left:9pt;mso-wrap-distance-top:0;mso-wrap-distance-right:9pt;mso-wrap-distance-bottom:0;mso-position-horizontal:center;mso-position-horizontal-relative:margin;mso-position-vertical:absolute;mso-position-vertical-relative:text;mso-width-percent:0;mso-height-percent:0;mso-width-relative:margin;mso-height-relative:margin;v-text-anchor:top" o:gfxdata="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" filled="f" stroked="f" strokeweight=".5pt">
+              <v:shape w14:anchorId="40638B8E" id="Text Box 19" o:spid="_x0000_s1040" type="#_x0000_t202" style="position:absolute;margin-left:0;margin-top:72.55pt;width:398.75pt;height:19.35pt;z-index:251675648;visibility:visible;mso-wrap-style:square;mso-width-percent:0;mso-height-percent:0;mso-wrap-distance-left:9pt;mso-wrap-distance-top:0;mso-wrap-distance-right:9pt;mso-wrap-distance-bottom:0;mso-position-horizontal:center;mso-position-horizontal-relative:margin;mso-position-vertical:absolute;mso-position-vertical-relative:text;mso-width-percent:0;mso-height-percent:0;mso-width-relative:margin;mso-height-relative:margin;v-text-anchor:top" o:gfxdata="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" filled="f" stroked="f" strokeweight=".5pt">
                 <v:textbox>
                   <w:txbxContent>
                     <w:p>
@@ -6571,7 +7001,7 @@
           <w:noProof/>
         </w:rPr>
         <w:drawing>
-          <wp:anchor distT="0" distB="0" distL="114300" distR="114300" simplePos="0" relativeHeight="251681792" behindDoc="0" locked="0" layoutInCell="1" allowOverlap="1" wp14:anchorId="6ED24155" wp14:editId="169915D6">
+          <wp:anchor distT="0" distB="0" distL="114300" distR="114300" simplePos="0" relativeHeight="251674624" behindDoc="0" locked="0" layoutInCell="1" allowOverlap="1" wp14:anchorId="453F2927" wp14:editId="231A9C1B">
             <wp:simplePos x="0" y="0"/>
             <wp:positionH relativeFrom="margin">
               <wp:align>right</wp:align>
@@ -6640,7 +7070,7 @@
         </w:rPr>
         <w:lastRenderedPageBreak/>
         <w:drawing>
-          <wp:anchor distT="0" distB="0" distL="114300" distR="114300" simplePos="0" relativeHeight="251700224" behindDoc="0" locked="0" layoutInCell="1" allowOverlap="1" wp14:anchorId="2D2EC352" wp14:editId="6CC39CE4">
+          <wp:anchor distT="0" distB="0" distL="114300" distR="114300" simplePos="0" relativeHeight="251686912" behindDoc="0" locked="0" layoutInCell="1" allowOverlap="1" wp14:anchorId="4EE3709B" wp14:editId="0663B803">
             <wp:simplePos x="0" y="0"/>
             <wp:positionH relativeFrom="margin">
               <wp:posOffset>1336040</wp:posOffset>
@@ -6707,7 +7137,7 @@
         <mc:AlternateContent>
           <mc:Choice Requires="wps">
             <w:drawing>
-              <wp:anchor distT="0" distB="0" distL="114300" distR="114300" simplePos="0" relativeHeight="251710464" behindDoc="0" locked="0" layoutInCell="1" allowOverlap="1" wp14:anchorId="19F69812" wp14:editId="0AAC1928">
+              <wp:anchor distT="0" distB="0" distL="114300" distR="114300" simplePos="0" relativeHeight="251693056" behindDoc="0" locked="0" layoutInCell="1" allowOverlap="1" wp14:anchorId="3A970C6E" wp14:editId="4FC49A6C">
                 <wp:simplePos x="0" y="0"/>
                 <wp:positionH relativeFrom="margin">
                   <wp:align>center</wp:align>
@@ -6814,7 +7244,7 @@
           </mc:Choice>
           <mc:Fallback>
             <w:pict>
-              <v:shape w14:anchorId="19F69812" id="Text Box 37" o:spid="_x0000_s1041" type="#_x0000_t202" style="position:absolute;margin-left:0;margin-top:617.25pt;width:398.75pt;height:19.35pt;z-index:251710464;visibility:visible;mso-wrap-style:square;mso-width-percent:0;mso-height-percent:0;mso-wrap-distance-left:9pt;mso-wrap-distance-top:0;mso-wrap-distance-right:9pt;mso-wrap-distance-bottom:0;mso-position-horizontal:center;mso-position-horizontal-relative:margin;mso-position-vertical:absolute;mso-position-vertical-relative:text;mso-width-percent:0;mso-height-percent:0;mso-width-relative:margin;mso-height-relative:margin;v-text-anchor:top" o:gfxdata="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" filled="f" stroked="f" strokeweight=".5pt">
+              <v:shape w14:anchorId="3A970C6E" id="Text Box 37" o:spid="_x0000_s1041" type="#_x0000_t202" style="position:absolute;margin-left:0;margin-top:617.25pt;width:398.75pt;height:19.35pt;z-index:251693056;visibility:visible;mso-wrap-style:square;mso-width-percent:0;mso-height-percent:0;mso-wrap-distance-left:9pt;mso-wrap-distance-top:0;mso-wrap-distance-right:9pt;mso-wrap-distance-bottom:0;mso-position-horizontal:center;mso-position-horizontal-relative:margin;mso-position-vertical:absolute;mso-position-vertical-relative:text;mso-width-percent:0;mso-height-percent:0;mso-width-relative:margin;mso-height-relative:margin;v-text-anchor:top" o:gfxdata="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" filled="f" stroked="f" strokeweight=".5pt">
                 <v:textbox>
                   <w:txbxContent>
                     <w:p>
@@ -6883,7 +7313,7 @@
           <w:noProof/>
         </w:rPr>
         <w:drawing>
-          <wp:anchor distT="0" distB="0" distL="114300" distR="114300" simplePos="0" relativeHeight="251708416" behindDoc="0" locked="0" layoutInCell="1" allowOverlap="1" wp14:anchorId="779458D3" wp14:editId="66B30A88">
+          <wp:anchor distT="0" distB="0" distL="114300" distR="114300" simplePos="0" relativeHeight="251692032" behindDoc="0" locked="0" layoutInCell="1" allowOverlap="1" wp14:anchorId="4464FF7F" wp14:editId="71AA71F1">
             <wp:simplePos x="0" y="0"/>
             <wp:positionH relativeFrom="margin">
               <wp:align>right</wp:align>
@@ -6939,7 +7369,7 @@
         <mc:AlternateContent>
           <mc:Choice Requires="wps">
             <w:drawing>
-              <wp:anchor distT="0" distB="0" distL="114300" distR="114300" simplePos="0" relativeHeight="251707392" behindDoc="0" locked="0" layoutInCell="1" allowOverlap="1" wp14:anchorId="40B323E5" wp14:editId="74C94A96">
+              <wp:anchor distT="0" distB="0" distL="114300" distR="114300" simplePos="0" relativeHeight="251691008" behindDoc="0" locked="0" layoutInCell="1" allowOverlap="1" wp14:anchorId="32E21D58" wp14:editId="278C76F0">
                 <wp:simplePos x="0" y="0"/>
                 <wp:positionH relativeFrom="margin">
                   <wp:align>center</wp:align>
@@ -7037,7 +7467,7 @@
           </mc:Choice>
           <mc:Fallback>
             <w:pict>
-              <v:shape w14:anchorId="40B323E5" id="Text Box 35" o:spid="_x0000_s1042" type="#_x0000_t202" style="position:absolute;margin-left:0;margin-top:217.85pt;width:398.75pt;height:19.35pt;z-index:251707392;visibility:visible;mso-wrap-style:square;mso-width-percent:0;mso-height-percent:0;mso-wrap-distance-left:9pt;mso-wrap-distance-top:0;mso-wrap-distance-right:9pt;mso-wrap-distance-bottom:0;mso-position-horizontal:center;mso-position-horizontal-relative:margin;mso-position-vertical:absolute;mso-position-vertical-relative:text;mso-width-percent:0;mso-height-percent:0;mso-width-relative:margin;mso-height-relative:margin;v-text-anchor:top" o:gfxdata="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" filled="f" stroked="f" strokeweight=".5pt">
+              <v:shape w14:anchorId="32E21D58" id="Text Box 35" o:spid="_x0000_s1042" type="#_x0000_t202" style="position:absolute;margin-left:0;margin-top:217.85pt;width:398.75pt;height:19.35pt;z-index:251691008;visibility:visible;mso-wrap-style:square;mso-width-percent:0;mso-height-percent:0;mso-wrap-distance-left:9pt;mso-wrap-distance-top:0;mso-wrap-distance-right:9pt;mso-wrap-distance-bottom:0;mso-position-horizontal:center;mso-position-horizontal-relative:margin;mso-position-vertical:absolute;mso-position-vertical-relative:text;mso-width-percent:0;mso-height-percent:0;mso-width-relative:margin;mso-height-relative:margin;v-text-anchor:top" o:gfxdata="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" filled="f" stroked="f" strokeweight=".5pt">
                 <v:textbox>
                   <w:txbxContent>
                     <w:p>
@@ -7097,7 +7527,7 @@
           <w:noProof/>
         </w:rPr>
         <w:drawing>
-          <wp:anchor distT="0" distB="0" distL="114300" distR="114300" simplePos="0" relativeHeight="251705344" behindDoc="0" locked="0" layoutInCell="1" allowOverlap="1" wp14:anchorId="4F649E92" wp14:editId="402D07E8">
+          <wp:anchor distT="0" distB="0" distL="114300" distR="114300" simplePos="0" relativeHeight="251689984" behindDoc="0" locked="0" layoutInCell="1" allowOverlap="1" wp14:anchorId="52BB90FB" wp14:editId="00B5C514">
             <wp:simplePos x="0" y="0"/>
             <wp:positionH relativeFrom="margin">
               <wp:align>center</wp:align>
@@ -7153,7 +7583,7 @@
         <mc:AlternateContent>
           <mc:Choice Requires="wps">
             <w:drawing>
-              <wp:anchor distT="0" distB="0" distL="114300" distR="114300" simplePos="0" relativeHeight="251704320" behindDoc="0" locked="0" layoutInCell="1" allowOverlap="1" wp14:anchorId="79F22E49" wp14:editId="1B7A29AE">
+              <wp:anchor distT="0" distB="0" distL="114300" distR="114300" simplePos="0" relativeHeight="251688960" behindDoc="0" locked="0" layoutInCell="1" allowOverlap="1" wp14:anchorId="58564636" wp14:editId="00D07D6F">
                 <wp:simplePos x="0" y="0"/>
                 <wp:positionH relativeFrom="margin">
                   <wp:align>center</wp:align>
@@ -7251,7 +7681,7 @@
           </mc:Choice>
           <mc:Fallback>
             <w:pict>
-              <v:shape w14:anchorId="79F22E49" id="Text Box 33" o:spid="_x0000_s1043" type="#_x0000_t202" style="position:absolute;margin-left:0;margin-top:143.3pt;width:398.75pt;height:19.35pt;z-index:251704320;visibility:visible;mso-wrap-style:square;mso-width-percent:0;mso-height-percent:0;mso-wrap-distance-left:9pt;mso-wrap-distance-top:0;mso-wrap-distance-right:9pt;mso-wrap-distance-bottom:0;mso-position-horizontal:center;mso-position-horizontal-relative:margin;mso-position-vertical:absolute;mso-position-vertical-relative:text;mso-width-percent:0;mso-height-percent:0;mso-width-relative:margin;mso-height-relative:margin;v-text-anchor:top" o:gfxdata="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" filled="f" stroked="f" strokeweight=".5pt">
+              <v:shape w14:anchorId="58564636" id="Text Box 33" o:spid="_x0000_s1043" type="#_x0000_t202" style="position:absolute;margin-left:0;margin-top:143.3pt;width:398.75pt;height:19.35pt;z-index:251688960;visibility:visible;mso-wrap-style:square;mso-width-percent:0;mso-height-percent:0;mso-wrap-distance-left:9pt;mso-wrap-distance-top:0;mso-wrap-distance-right:9pt;mso-wrap-distance-bottom:0;mso-position-horizontal:center;mso-position-horizontal-relative:margin;mso-position-vertical:absolute;mso-position-vertical-relative:text;mso-width-percent:0;mso-height-percent:0;mso-width-relative:margin;mso-height-relative:margin;v-text-anchor:top" o:gfxdata="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" filled="f" stroked="f" strokeweight=".5pt">
                 <v:textbox>
                   <w:txbxContent>
                     <w:p>
@@ -7317,7 +7747,7 @@
           <w:rFonts w:ascii="Trebuchet MS" w:hAnsi="Trebuchet MS"/>
         </w:rPr>
       </w:pPr>
-      <w:bookmarkStart w:id="30" w:name="_Toc124249570"/>
+      <w:bookmarkStart w:id="30" w:name="_Toc124614776"/>
       <w:r>
         <w:rPr>
           <w:rFonts w:ascii="Trebuchet MS" w:hAnsi="Trebuchet MS"/>
@@ -7366,7 +7796,7 @@
           <w:noProof/>
         </w:rPr>
         <w:drawing>
-          <wp:anchor distT="0" distB="0" distL="114300" distR="114300" simplePos="0" relativeHeight="251686912" behindDoc="0" locked="0" layoutInCell="1" allowOverlap="1" wp14:anchorId="69B1EA11" wp14:editId="78C6577E">
+          <wp:anchor distT="0" distB="0" distL="114300" distR="114300" simplePos="0" relativeHeight="251677696" behindDoc="0" locked="0" layoutInCell="1" allowOverlap="1" wp14:anchorId="5968B4E8" wp14:editId="20F12138">
             <wp:simplePos x="0" y="0"/>
             <wp:positionH relativeFrom="margin">
               <wp:posOffset>659765</wp:posOffset>
@@ -7604,7 +8034,7 @@
         <mc:AlternateContent>
           <mc:Choice Requires="wps">
             <w:drawing>
-              <wp:anchor distT="0" distB="0" distL="114300" distR="114300" simplePos="0" relativeHeight="251688960" behindDoc="0" locked="0" layoutInCell="1" allowOverlap="1" wp14:anchorId="6CF8DF53" wp14:editId="40CD74D6">
+              <wp:anchor distT="0" distB="0" distL="114300" distR="114300" simplePos="0" relativeHeight="251678720" behindDoc="0" locked="0" layoutInCell="1" allowOverlap="1" wp14:anchorId="5D9426BA" wp14:editId="179E8F0E">
                 <wp:simplePos x="0" y="0"/>
                 <wp:positionH relativeFrom="margin">
                   <wp:posOffset>527685</wp:posOffset>
@@ -7649,21 +8079,7 @@
                                 <w:sz w:val="20"/>
                                 <w:szCs w:val="20"/>
                               </w:rPr>
-                              <w:t xml:space="preserve">Figure </w:t>
-                            </w:r>
-                            <w:r>
-                              <w:rPr>
-                                <w:sz w:val="20"/>
-                                <w:szCs w:val="20"/>
-                              </w:rPr>
-                              <w:t>1</w:t>
-                            </w:r>
-                            <w:r>
-                              <w:rPr>
-                                <w:sz w:val="20"/>
-                                <w:szCs w:val="20"/>
-                              </w:rPr>
-                              <w:t>2</w:t>
+                              <w:t>Figure 12</w:t>
                             </w:r>
                             <w:r>
                               <w:rPr>
@@ -7716,7 +8132,7 @@
           </mc:Choice>
           <mc:Fallback>
             <w:pict>
-              <v:shape w14:anchorId="6CF8DF53" id="Text Box 22" o:spid="_x0000_s1044" type="#_x0000_t202" style="position:absolute;margin-left:41.55pt;margin-top:5.4pt;width:398.75pt;height:19.35pt;z-index:251688960;visibility:visible;mso-wrap-style:square;mso-width-percent:0;mso-height-percent:0;mso-wrap-distance-left:9pt;mso-wrap-distance-top:0;mso-wrap-distance-right:9pt;mso-wrap-distance-bottom:0;mso-position-horizontal:absolute;mso-position-horizontal-relative:margin;mso-position-vertical:absolute;mso-position-vertical-relative:text;mso-width-percent:0;mso-height-percent:0;mso-width-relative:margin;mso-height-relative:margin;v-text-anchor:top" o:gfxdata="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" filled="f" stroked="f" strokeweight=".5pt">
+              <v:shape w14:anchorId="5D9426BA" id="Text Box 22" o:spid="_x0000_s1044" type="#_x0000_t202" style="position:absolute;margin-left:41.55pt;margin-top:5.4pt;width:398.75pt;height:19.35pt;z-index:251678720;visibility:visible;mso-wrap-style:square;mso-width-percent:0;mso-height-percent:0;mso-wrap-distance-left:9pt;mso-wrap-distance-top:0;mso-wrap-distance-right:9pt;mso-wrap-distance-bottom:0;mso-position-horizontal:absolute;mso-position-horizontal-relative:margin;mso-position-vertical:absolute;mso-position-vertical-relative:text;mso-width-percent:0;mso-height-percent:0;mso-width-relative:margin;mso-height-relative:margin;v-text-anchor:top" o:gfxdata="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" filled="f" stroked="f" strokeweight=".5pt">
                 <v:textbox>
                   <w:txbxContent>
                     <w:p>
@@ -7732,21 +8148,7 @@
                           <w:sz w:val="20"/>
                           <w:szCs w:val="20"/>
                         </w:rPr>
-                        <w:t xml:space="preserve">Figure </w:t>
-                      </w:r>
-                      <w:r>
-                        <w:rPr>
-                          <w:sz w:val="20"/>
-                          <w:szCs w:val="20"/>
-                        </w:rPr>
-                        <w:t>1</w:t>
-                      </w:r>
-                      <w:r>
-                        <w:rPr>
-                          <w:sz w:val="20"/>
-                          <w:szCs w:val="20"/>
-                        </w:rPr>
-                        <w:t>2</w:t>
+                        <w:t>Figure 12</w:t>
                       </w:r>
                       <w:r>
                         <w:rPr>
@@ -7814,7 +8216,7 @@
         <mc:AlternateContent>
           <mc:Choice Requires="wps">
             <w:drawing>
-              <wp:anchor distT="0" distB="0" distL="114300" distR="114300" simplePos="0" relativeHeight="251692032" behindDoc="0" locked="0" layoutInCell="1" allowOverlap="1" wp14:anchorId="34D9E2FE" wp14:editId="4144293C">
+              <wp:anchor distT="0" distB="0" distL="114300" distR="114300" simplePos="0" relativeHeight="251680768" behindDoc="0" locked="0" layoutInCell="1" allowOverlap="1" wp14:anchorId="38E2CBA0" wp14:editId="6FAA9429">
                 <wp:simplePos x="0" y="0"/>
                 <wp:positionH relativeFrom="margin">
                   <wp:align>center</wp:align>
@@ -7859,14 +8261,7 @@
                                 <w:sz w:val="20"/>
                                 <w:szCs w:val="20"/>
                               </w:rPr>
-                              <w:t>Figure 1</w:t>
-                            </w:r>
-                            <w:r>
-                              <w:rPr>
-                                <w:sz w:val="20"/>
-                                <w:szCs w:val="20"/>
-                              </w:rPr>
-                              <w:t>3</w:t>
+                              <w:t>Figure 13</w:t>
                             </w:r>
                             <w:r>
                               <w:rPr>
@@ -7919,7 +8314,7 @@
           </mc:Choice>
           <mc:Fallback>
             <w:pict>
-              <v:shape w14:anchorId="34D9E2FE" id="Text Box 24" o:spid="_x0000_s1045" type="#_x0000_t202" style="position:absolute;margin-left:0;margin-top:203.75pt;width:398.75pt;height:19.35pt;z-index:251692032;visibility:visible;mso-wrap-style:square;mso-width-percent:0;mso-height-percent:0;mso-wrap-distance-left:9pt;mso-wrap-distance-top:0;mso-wrap-distance-right:9pt;mso-wrap-distance-bottom:0;mso-position-horizontal:center;mso-position-horizontal-relative:margin;mso-position-vertical:absolute;mso-position-vertical-relative:text;mso-width-percent:0;mso-height-percent:0;mso-width-relative:margin;mso-height-relative:margin;v-text-anchor:top" o:gfxdata="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" filled="f" stroked="f" strokeweight=".5pt">
+              <v:shape w14:anchorId="38E2CBA0" id="Text Box 24" o:spid="_x0000_s1045" type="#_x0000_t202" style="position:absolute;margin-left:0;margin-top:203.75pt;width:398.75pt;height:19.35pt;z-index:251680768;visibility:visible;mso-wrap-style:square;mso-width-percent:0;mso-height-percent:0;mso-wrap-distance-left:9pt;mso-wrap-distance-top:0;mso-wrap-distance-right:9pt;mso-wrap-distance-bottom:0;mso-position-horizontal:center;mso-position-horizontal-relative:margin;mso-position-vertical:absolute;mso-position-vertical-relative:text;mso-width-percent:0;mso-height-percent:0;mso-width-relative:margin;mso-height-relative:margin;v-text-anchor:top" o:gfxdata="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" filled="f" stroked="f" strokeweight=".5pt">
                 <v:textbox>
                   <w:txbxContent>
                     <w:p>
@@ -7935,14 +8330,7 @@
                           <w:sz w:val="20"/>
                           <w:szCs w:val="20"/>
                         </w:rPr>
-                        <w:t>Figure 1</w:t>
-                      </w:r>
-                      <w:r>
-                        <w:rPr>
-                          <w:sz w:val="20"/>
-                          <w:szCs w:val="20"/>
-                        </w:rPr>
-                        <w:t>3</w:t>
+                        <w:t>Figure 13</w:t>
                       </w:r>
                       <w:r>
                         <w:rPr>
@@ -7986,7 +8374,7 @@
           <w:noProof/>
         </w:rPr>
         <w:drawing>
-          <wp:anchor distT="0" distB="0" distL="114300" distR="114300" simplePos="0" relativeHeight="251689984" behindDoc="0" locked="0" layoutInCell="1" allowOverlap="1" wp14:anchorId="5990C379" wp14:editId="50517178">
+          <wp:anchor distT="0" distB="0" distL="114300" distR="114300" simplePos="0" relativeHeight="251679744" behindDoc="0" locked="0" layoutInCell="1" allowOverlap="1" wp14:anchorId="7E02DD54" wp14:editId="4EF1EA35">
             <wp:simplePos x="0" y="0"/>
             <wp:positionH relativeFrom="margin">
               <wp:align>center</wp:align>
@@ -8055,13 +8443,7 @@
         <w:rPr>
           <w:rFonts w:eastAsia="Microsoft YaHei"/>
         </w:rPr>
-        <w:t xml:space="preserve">As previously mentioned, Git commands can be used remotely via the command line to ‘pull’ project files from GitHub. This allows developers to work independently and unobtrusively. </w:t>
-      </w:r>
-      <w:r>
-        <w:rPr>
-          <w:rFonts w:eastAsia="Microsoft YaHei"/>
-        </w:rPr>
-        <w:t xml:space="preserve">As reaffirmed by Ouellette (Ouellette, 2021), </w:t>
+        <w:t xml:space="preserve">As previously mentioned, Git commands can be used remotely via the command line to ‘pull’ project files from GitHub. This allows developers to work independently and unobtrusively. As reaffirmed by Ouellette (Ouellette, 2021), </w:t>
       </w:r>
       <w:r>
         <w:t>“Git is an immensely popular Version Control System, which allows developers to create a history of changes that occur over time in their code.”</w:t>
@@ -8106,7 +8488,7 @@
           <w:rFonts w:ascii="Trebuchet MS" w:hAnsi="Trebuchet MS"/>
         </w:rPr>
       </w:pPr>
-      <w:bookmarkStart w:id="32" w:name="_Toc124249571"/>
+      <w:bookmarkStart w:id="32" w:name="_Toc124614777"/>
       <w:r>
         <w:rPr>
           <w:rFonts w:ascii="Trebuchet MS" w:hAnsi="Trebuchet MS"/>
@@ -8134,24 +8516,9 @@
       <w:pPr>
         <w:pStyle w:val="BodyText"/>
       </w:pPr>
-    </w:p>
-    <w:p>
-      <w:pPr>
-        <w:pStyle w:val="BodyText"/>
-        <w:jc w:val="both"/>
-      </w:pPr>
-      <w:r>
-        <w:t xml:space="preserve">A heading </w:t>
-      </w:r>
-      <w:r>
-        <w:t>should not be followed directly by another heading.  There should be some connecting text.  Thus, you could briefly describe the structure of this section here.</w:t>
-      </w:r>
-    </w:p>
-    <w:p>
-      <w:pPr>
-        <w:pStyle w:val="BodyText"/>
-        <w:jc w:val="both"/>
-      </w:pPr>
+      <w:r>
+        <w:t>This section documents the development of a Python program that allows the searching and manipulation of a ‘Billboard “top 100” songs’ file. This file is in the format of a CSV (comma separated values) and documents the top 100 songs between 1958 and 2021, with a total of 330,000 entries. The Python program has five functions that enable users to refine results. Each of these utilise modern coding conventions in order to ensure the most efficient approach is taken each time.</w:t>
+      </w:r>
     </w:p>
     <w:p>
       <w:pPr>
@@ -8161,7 +8528,7 @@
         </w:rPr>
       </w:pPr>
       <w:bookmarkStart w:id="34" w:name="_Toc88003156"/>
-      <w:bookmarkStart w:id="35" w:name="_Toc124249572"/>
+      <w:bookmarkStart w:id="35" w:name="_Toc124614778"/>
       <w:r>
         <w:rPr>
           <w:rFonts w:ascii="Trebuchet MS" w:hAnsi="Trebuchet MS"/>
@@ -8173,75 +8540,316 @@
         <w:rPr>
           <w:rFonts w:ascii="Trebuchet MS" w:hAnsi="Trebuchet MS"/>
         </w:rPr>
-        <w:t>verall Architecture</w:t>
+        <w:t xml:space="preserve">verall </w:t>
+      </w:r>
+      <w:commentRangeStart w:id="36"/>
+      <w:r>
+        <w:rPr>
+          <w:rFonts w:ascii="Trebuchet MS" w:hAnsi="Trebuchet MS"/>
+        </w:rPr>
+        <w:t>Architecture</w:t>
+      </w:r>
+      <w:commentRangeEnd w:id="36"/>
+      <w:r>
+        <w:rPr>
+          <w:rStyle w:val="CommentReference"/>
+          <w:rFonts w:ascii="Trebuchet MS" w:eastAsia="NSimSun" w:hAnsi="Trebuchet MS" w:cs="Mangal"/>
+          <w:b w:val="0"/>
+          <w:bCs w:val="0"/>
+        </w:rPr>
+        <w:commentReference w:id="36"/>
       </w:r>
       <w:bookmarkEnd w:id="35"/>
     </w:p>
     <w:p>
-      <w:pPr>
-        <w:pStyle w:val="BodyText"/>
-      </w:pPr>
-    </w:p>
-    <w:p>
-      <w:pPr>
-        <w:pStyle w:val="BodyText"/>
-        <w:jc w:val="both"/>
-      </w:pPr>
-      <w:r>
-        <w:t xml:space="preserve">Explain, with suitable justifications, the design and implementation of </w:t>
-      </w:r>
-      <w:r>
-        <w:t xml:space="preserve">your system in this section.  It would be useful to include a diagram showing your system’s overall architecture </w:t>
+      <w:r>
+        <w:t>The overall structure is comprised of three main files, ‘PythonAE1.py’, ‘ProgramFeatures.py’, and of course ‘charts.CSV’. ‘PythonAE1.py’ contained all functions necessary for menu function and formatting, enabling users to freely utilise each feature of the application, with ‘ProgramFeatures.py’ responsible for the technical functionality necessary to execute the user’s chosen procedure on the ‘Charts.csv’ data. The decision to separate these functions was intended to optimise readability and debugging. The program runs from the ‘</w:t>
       </w:r>
       <w:proofErr w:type="gramStart"/>
       <w:r>
-        <w:t>e.g.</w:t>
+        <w:t>Start(</w:t>
       </w:r>
       <w:proofErr w:type="gramEnd"/>
       <w:r>
-        <w:t xml:space="preserve"> a class diagram.  The diagram can be included in this section as a figure or, if it is large, in the appendices and cited in this section.</w:t>
-      </w:r>
-    </w:p>
-    <w:p>
-      <w:pPr>
-        <w:pStyle w:val="BodyText"/>
-        <w:jc w:val="both"/>
-      </w:pPr>
-      <w:r>
-        <w:t xml:space="preserve">You should ensure that any figures or tables are appropriately label following suitable conventions.  Generally, the figure or table is </w:t>
-      </w:r>
-      <w:proofErr w:type="gramStart"/>
-      <w:r>
-        <w:t>centred</w:t>
-      </w:r>
-      <w:proofErr w:type="gramEnd"/>
-      <w:r>
-        <w:t xml:space="preserve"> and figure captions are placed below a figure and table captions are placed above a table.  </w:t>
-      </w:r>
-    </w:p>
-    <w:p>
-      <w:pPr>
-        <w:pStyle w:val="BodyText"/>
-        <w:jc w:val="both"/>
-      </w:pPr>
-      <w:r>
-        <w:t>The example below s</w:t>
-      </w:r>
-      <w:r>
-        <w:t>hows a figure with a caption (note, it is database model and not a class diagram).</w:t>
-      </w:r>
-    </w:p>
-    <w:p>
-      <w:pPr>
-        <w:pStyle w:val="BodyText"/>
-        <w:jc w:val="both"/>
-      </w:pPr>
-    </w:p>
-    <w:p>
-      <w:pPr>
-        <w:pStyle w:val="BodyText"/>
-        <w:jc w:val="both"/>
-      </w:pPr>
+        <w:t>)’ function in PythonAE1.py and imports necessary functions from the module ‘ProgramFeatures.py’.</w:t>
+      </w:r>
+      <w:r>
+        <w:t xml:space="preserve"> </w:t>
+      </w:r>
+    </w:p>
+    <w:p/>
+    <w:p>
+      <w:r>
+        <w:t>When the program runs, the user is provided with a menu that details the options available to them. The user is given 5 different operations to choose from, with the sixth option giving users the opportunity to exit the program. These functions adequately meet the expectations as specified in the brief as follows:</w:t>
+      </w:r>
+    </w:p>
+    <w:p/>
+    <w:tbl>
+      <w:tblPr>
+        <w:tblStyle w:val="TableGrid"/>
+        <w:tblpPr w:leftFromText="180" w:rightFromText="180" w:vertAnchor="page" w:horzAnchor="margin" w:tblpY="8252"/>
+        <w:tblW w:w="0" w:type="auto"/>
+        <w:tblLook w:val="04A0" w:firstRow="1" w:lastRow="0" w:firstColumn="1" w:lastColumn="0" w:noHBand="0" w:noVBand="1"/>
+      </w:tblPr>
+      <w:tblGrid>
+        <w:gridCol w:w="1095"/>
+        <w:gridCol w:w="8533"/>
+      </w:tblGrid>
+      <w:tr>
+        <w:tc>
+          <w:tcPr>
+            <w:tcW w:w="1095" w:type="dxa"/>
+          </w:tcPr>
+          <w:p>
+            <w:pPr>
+              <w:jc w:val="center"/>
+              <w:rPr>
+                <w:b/>
+                <w:bCs/>
+                <w:sz w:val="28"/>
+                <w:szCs w:val="28"/>
+              </w:rPr>
+            </w:pPr>
+            <w:r>
+              <w:rPr>
+                <w:b/>
+                <w:bCs/>
+                <w:sz w:val="28"/>
+                <w:szCs w:val="28"/>
+              </w:rPr>
+              <w:t>Option</w:t>
+            </w:r>
+          </w:p>
+        </w:tc>
+        <w:tc>
+          <w:tcPr>
+            <w:tcW w:w="8533" w:type="dxa"/>
+          </w:tcPr>
+          <w:p>
+            <w:pPr>
+              <w:jc w:val="center"/>
+              <w:rPr>
+                <w:b/>
+                <w:bCs/>
+                <w:sz w:val="28"/>
+                <w:szCs w:val="28"/>
+              </w:rPr>
+            </w:pPr>
+            <w:r>
+              <w:rPr>
+                <w:b/>
+                <w:bCs/>
+                <w:sz w:val="28"/>
+                <w:szCs w:val="28"/>
+              </w:rPr>
+              <w:t>Explanation</w:t>
+            </w:r>
+          </w:p>
+        </w:tc>
+      </w:tr>
+      <w:tr>
+        <w:tc>
+          <w:tcPr>
+            <w:tcW w:w="1095" w:type="dxa"/>
+          </w:tcPr>
+          <w:p>
+            <w:pPr>
+              <w:jc w:val="center"/>
+              <w:rPr>
+                <w:b/>
+                <w:bCs/>
+                <w:sz w:val="28"/>
+                <w:szCs w:val="28"/>
+              </w:rPr>
+            </w:pPr>
+            <w:r>
+              <w:rPr>
+                <w:b/>
+                <w:bCs/>
+                <w:sz w:val="28"/>
+                <w:szCs w:val="28"/>
+              </w:rPr>
+              <w:t>1</w:t>
+            </w:r>
+          </w:p>
+        </w:tc>
+        <w:tc>
+          <w:tcPr>
+            <w:tcW w:w="8533" w:type="dxa"/>
+          </w:tcPr>
+          <w:p>
+            <w:r>
+              <w:t xml:space="preserve">Option one asks users for a date via three inputs, concatenating these inputs (via the YYYY-MM-DD format, as per ‘Charts.csv’). After this, the top five songs on this particular day (where available) are returned. This data is provided in the format of the song rank, </w:t>
+            </w:r>
+            <w:proofErr w:type="gramStart"/>
+            <w:r>
+              <w:t>name</w:t>
+            </w:r>
+            <w:proofErr w:type="gramEnd"/>
+            <w:r>
+              <w:t xml:space="preserve"> and artist. </w:t>
+            </w:r>
+          </w:p>
+        </w:tc>
+      </w:tr>
+      <w:tr>
+        <w:tc>
+          <w:tcPr>
+            <w:tcW w:w="1095" w:type="dxa"/>
+          </w:tcPr>
+          <w:p>
+            <w:pPr>
+              <w:jc w:val="center"/>
+              <w:rPr>
+                <w:b/>
+                <w:bCs/>
+                <w:sz w:val="28"/>
+                <w:szCs w:val="28"/>
+              </w:rPr>
+            </w:pPr>
+            <w:r>
+              <w:rPr>
+                <w:b/>
+                <w:bCs/>
+                <w:sz w:val="28"/>
+                <w:szCs w:val="28"/>
+              </w:rPr>
+              <w:t>2</w:t>
+            </w:r>
+          </w:p>
+        </w:tc>
+        <w:tc>
+          <w:tcPr>
+            <w:tcW w:w="8533" w:type="dxa"/>
+          </w:tcPr>
+          <w:p>
+            <w:r>
+              <w:t>Option two provides users with the most successful artist. This is calculated by indexing all individuals with a top song, then returning the artist with the highest number of number ones, along with their total hits.</w:t>
+            </w:r>
+          </w:p>
+        </w:tc>
+      </w:tr>
+      <w:tr>
+        <w:tc>
+          <w:tcPr>
+            <w:tcW w:w="1095" w:type="dxa"/>
+          </w:tcPr>
+          <w:p>
+            <w:pPr>
+              <w:jc w:val="center"/>
+              <w:rPr>
+                <w:b/>
+                <w:bCs/>
+                <w:sz w:val="28"/>
+                <w:szCs w:val="28"/>
+              </w:rPr>
+            </w:pPr>
+            <w:r>
+              <w:rPr>
+                <w:b/>
+                <w:bCs/>
+                <w:sz w:val="28"/>
+                <w:szCs w:val="28"/>
+              </w:rPr>
+              <w:t>3</w:t>
+            </w:r>
+          </w:p>
+        </w:tc>
+        <w:tc>
+          <w:tcPr>
+            <w:tcW w:w="8533" w:type="dxa"/>
+          </w:tcPr>
+          <w:p>
+            <w:r>
+              <w:t>Option three provides users with the top 5 longest charters. This is returned to them in the format of the song name, followed by the artist and finally the duration of which the song charted.</w:t>
+            </w:r>
+          </w:p>
+        </w:tc>
+      </w:tr>
+      <w:tr>
+        <w:tc>
+          <w:tcPr>
+            <w:tcW w:w="1095" w:type="dxa"/>
+          </w:tcPr>
+          <w:p>
+            <w:pPr>
+              <w:jc w:val="center"/>
+              <w:rPr>
+                <w:b/>
+                <w:bCs/>
+                <w:sz w:val="28"/>
+                <w:szCs w:val="28"/>
+              </w:rPr>
+            </w:pPr>
+            <w:r>
+              <w:rPr>
+                <w:b/>
+                <w:bCs/>
+                <w:sz w:val="28"/>
+                <w:szCs w:val="28"/>
+              </w:rPr>
+              <w:t>4</w:t>
+            </w:r>
+          </w:p>
+        </w:tc>
+        <w:tc>
+          <w:tcPr>
+            <w:tcW w:w="8533" w:type="dxa"/>
+          </w:tcPr>
+          <w:p>
+            <w:r>
+              <w:t xml:space="preserve">Option four provides users with the top 5 biggest chart-climbers. This is returned to users in the format of the song name &amp; artist. </w:t>
+            </w:r>
+          </w:p>
+        </w:tc>
+      </w:tr>
+      <w:tr>
+        <w:tc>
+          <w:tcPr>
+            <w:tcW w:w="1095" w:type="dxa"/>
+          </w:tcPr>
+          <w:p>
+            <w:pPr>
+              <w:jc w:val="center"/>
+              <w:rPr>
+                <w:b/>
+                <w:bCs/>
+                <w:sz w:val="28"/>
+                <w:szCs w:val="28"/>
+              </w:rPr>
+            </w:pPr>
+            <w:r>
+              <w:rPr>
+                <w:b/>
+                <w:bCs/>
+                <w:sz w:val="28"/>
+                <w:szCs w:val="28"/>
+              </w:rPr>
+              <w:t>5</w:t>
+            </w:r>
+          </w:p>
+        </w:tc>
+        <w:tc>
+          <w:tcPr>
+            <w:tcW w:w="8533" w:type="dxa"/>
+          </w:tcPr>
+          <w:p>
+            <w:r>
+              <w:t xml:space="preserve">The final option provides users with the opportunity to search for a song by name. </w:t>
+            </w:r>
+            <w:proofErr w:type="gramStart"/>
+            <w:r>
+              <w:t>This returns (where possible)</w:t>
+            </w:r>
+            <w:proofErr w:type="gramEnd"/>
+            <w:r>
+              <w:t xml:space="preserve"> each instance of the song reaching number one in the ‘Charts.csv’ dataset. The user is provided with the rank, date at which they charted, and the artist for each occurrence.</w:t>
+            </w:r>
+          </w:p>
+        </w:tc>
+      </w:tr>
+    </w:tbl>
+    <w:p>
       <w:r>
         <w:rPr>
           <w:noProof/>
@@ -8249,53 +8857,40 @@
         <mc:AlternateContent>
           <mc:Choice Requires="wps">
             <w:drawing>
-              <wp:anchor distT="0" distB="0" distL="0" distR="0" simplePos="0" relativeHeight="2" behindDoc="0" locked="0" layoutInCell="0" allowOverlap="1" wp14:anchorId="16A2A557" wp14:editId="78ADC42F">
+              <wp:anchor distT="0" distB="0" distL="114300" distR="114300" simplePos="0" relativeHeight="251695104" behindDoc="0" locked="0" layoutInCell="1" allowOverlap="1" wp14:anchorId="447ABE2A" wp14:editId="5BA61FAC">
                 <wp:simplePos x="0" y="0"/>
-                <wp:positionH relativeFrom="column">
+                <wp:positionH relativeFrom="margin">
                   <wp:align>center</wp:align>
                 </wp:positionH>
                 <wp:positionV relativeFrom="paragraph">
-                  <wp:posOffset>635</wp:posOffset>
+                  <wp:posOffset>3234718</wp:posOffset>
                 </wp:positionV>
-                <wp:extent cx="6122670" cy="3540125"/>
-                <wp:effectExtent l="0" t="0" r="0" b="0"/>
-                <wp:wrapSquare wrapText="largest"/>
-                <wp:docPr id="1" name="Frame1"/>
+                <wp:extent cx="5064125" cy="245745"/>
+                <wp:effectExtent l="0" t="0" r="0" b="1905"/>
+                <wp:wrapNone/>
+                <wp:docPr id="3" name="Text Box 3"/>
                 <wp:cNvGraphicFramePr/>
                 <a:graphic xmlns:a="http://schemas.openxmlformats.org/drawingml/2006/main">
                   <a:graphicData uri="http://schemas.microsoft.com/office/word/2010/wordprocessingShape">
                     <wps:wsp>
-                      <wps:cNvSpPr/>
+                      <wps:cNvSpPr txBox="1"/>
                       <wps:spPr>
                         <a:xfrm>
                           <a:off x="0" y="0"/>
-                          <a:ext cx="6122160" cy="3539520"/>
+                          <a:ext cx="5064125" cy="245745"/>
                         </a:xfrm>
                         <a:prstGeom prst="rect">
                           <a:avLst/>
                         </a:prstGeom>
                         <a:noFill/>
-                        <a:ln w="0">
+                        <a:ln w="6350">
                           <a:noFill/>
                         </a:ln>
                       </wps:spPr>
-                      <wps:style>
-                        <a:lnRef idx="0">
-                          <a:scrgbClr r="0" g="0" b="0"/>
-                        </a:lnRef>
-                        <a:fillRef idx="0">
-                          <a:scrgbClr r="0" g="0" b="0"/>
-                        </a:fillRef>
-                        <a:effectRef idx="0">
-                          <a:scrgbClr r="0" g="0" b="0"/>
-                        </a:effectRef>
-                        <a:fontRef idx="minor"/>
-                      </wps:style>
                       <wps:txbx>
                         <w:txbxContent>
                           <w:p>
                             <w:pPr>
-                              <w:pStyle w:val="Figure"/>
                               <w:jc w:val="center"/>
                               <w:rPr>
                                 <w:sz w:val="20"/>
@@ -8304,134 +8899,88 @@
                             </w:pPr>
                             <w:r>
                               <w:rPr>
-                                <w:noProof/>
+                                <w:sz w:val="20"/>
+                                <w:szCs w:val="20"/>
                               </w:rPr>
-                              <w:drawing>
-                                <wp:inline distT="0" distB="0" distL="0" distR="0" wp14:anchorId="31B8D990" wp14:editId="1B7F31C5">
-                                  <wp:extent cx="6120130" cy="3237865"/>
-                                  <wp:effectExtent l="0" t="0" r="0" b="0"/>
-                                  <wp:docPr id="3" name="Image1"/>
-                                  <wp:cNvGraphicFramePr>
-                                    <a:graphicFrameLocks xmlns:a="http://schemas.openxmlformats.org/drawingml/2006/main" noChangeAspect="1"/>
-                                  </wp:cNvGraphicFramePr>
-                                  <a:graphic xmlns:a="http://schemas.openxmlformats.org/drawingml/2006/main">
-                                    <a:graphicData uri="http://schemas.openxmlformats.org/drawingml/2006/picture">
-                                      <pic:pic xmlns:pic="http://schemas.openxmlformats.org/drawingml/2006/picture">
-                                        <pic:nvPicPr>
-                                          <pic:cNvPr id="3" name="Image1"/>
-                                          <pic:cNvPicPr>
-                                            <a:picLocks noChangeAspect="1" noChangeArrowheads="1"/>
-                                          </pic:cNvPicPr>
-                                        </pic:nvPicPr>
-                                        <pic:blipFill>
-                                          <a:blip r:embed="rId25"/>
-                                          <a:stretch>
-                                            <a:fillRect/>
-                                          </a:stretch>
-                                        </pic:blipFill>
-                                        <pic:spPr bwMode="auto">
-                                          <a:xfrm>
-                                            <a:off x="0" y="0"/>
-                                            <a:ext cx="6120130" cy="3237865"/>
-                                          </a:xfrm>
-                                          <a:prstGeom prst="rect">
-                                            <a:avLst/>
-                                          </a:prstGeom>
-                                        </pic:spPr>
-                                      </pic:pic>
-                                    </a:graphicData>
-                                  </a:graphic>
-                                </wp:inline>
-                              </w:drawing>
+                              <w:t xml:space="preserve">Table </w:t>
                             </w:r>
-                          </w:p>
-                          <w:p>
-                            <w:pPr>
-                              <w:pStyle w:val="Figure"/>
-                              <w:jc w:val="center"/>
+                            <w:r>
                               <w:rPr>
                                 <w:sz w:val="20"/>
                                 <w:szCs w:val="20"/>
                               </w:rPr>
-                            </w:pPr>
-                            <w:bookmarkStart w:id="36" w:name="_Toc88003213"/>
+                              <w:t>6</w:t>
+                            </w:r>
                             <w:r>
                               <w:rPr>
-                                <w:color w:val="000000"/>
                                 <w:sz w:val="20"/>
                                 <w:szCs w:val="20"/>
                               </w:rPr>
-                              <w:t xml:space="preserve">Figure </w:t>
+                              <w:t>:</w:t>
                             </w:r>
                             <w:r>
                               <w:rPr>
-                                <w:color w:val="000000"/>
                                 <w:sz w:val="20"/>
                                 <w:szCs w:val="20"/>
                               </w:rPr>
-                              <w:fldChar w:fldCharType="begin"/>
+                              <w:t xml:space="preserve"> Program Option</w:t>
                             </w:r>
                             <w:r>
                               <w:rPr>
-                                <w:color w:val="000000"/>
                                 <w:sz w:val="20"/>
                                 <w:szCs w:val="20"/>
                               </w:rPr>
-                              <w:instrText>SEQ Figure \* ARABIC</w:instrText>
+                              <w:t>s</w:t>
                             </w:r>
                             <w:r>
                               <w:rPr>
-                                <w:color w:val="000000"/>
                                 <w:sz w:val="20"/>
                                 <w:szCs w:val="20"/>
                               </w:rPr>
-                              <w:fldChar w:fldCharType="separate"/>
+                              <w:t xml:space="preserve"> Explanation</w:t>
                             </w:r>
                             <w:r>
                               <w:rPr>
-                                <w:color w:val="000000"/>
                                 <w:sz w:val="20"/>
                                 <w:szCs w:val="20"/>
                               </w:rPr>
-                              <w:t>1</w:t>
+                              <w:t>, 202</w:t>
                             </w:r>
                             <w:r>
                               <w:rPr>
-                                <w:color w:val="000000"/>
                                 <w:sz w:val="20"/>
                                 <w:szCs w:val="20"/>
                               </w:rPr>
-                              <w:fldChar w:fldCharType="end"/>
+                              <w:t>2</w:t>
                             </w:r>
-                            <w:r>
-                              <w:rPr>
-                                <w:color w:val="000000"/>
-                                <w:sz w:val="20"/>
-                                <w:szCs w:val="20"/>
-                              </w:rPr>
-                              <w:t>: Data Model (Butt, P., 2021)</w:t>
-                            </w:r>
-                            <w:bookmarkEnd w:id="36"/>
                           </w:p>
                         </w:txbxContent>
                       </wps:txbx>
-                      <wps:bodyPr lIns="0" tIns="0" rIns="0" bIns="0" anchor="t">
+                      <wps:bodyPr rot="0" spcFirstLastPara="0" vertOverflow="overflow" horzOverflow="overflow" vert="horz" wrap="square" lIns="91440" tIns="45720" rIns="91440" bIns="45720" numCol="1" spcCol="0" rtlCol="0" fromWordArt="0" anchor="t" anchorCtr="0" forceAA="0" compatLnSpc="1">
+                        <a:prstTxWarp prst="textNoShape">
+                          <a:avLst/>
+                        </a:prstTxWarp>
                         <a:noAutofit/>
                       </wps:bodyPr>
                     </wps:wsp>
                   </a:graphicData>
                 </a:graphic>
+                <wp14:sizeRelH relativeFrom="margin">
+                  <wp14:pctWidth>0</wp14:pctWidth>
+                </wp14:sizeRelH>
+                <wp14:sizeRelV relativeFrom="margin">
+                  <wp14:pctHeight>0</wp14:pctHeight>
+                </wp14:sizeRelV>
               </wp:anchor>
             </w:drawing>
           </mc:Choice>
           <mc:Fallback>
             <w:pict>
-              <v:rect w14:anchorId="16A2A557" id="Frame1" o:spid="_x0000_s1046" style="position:absolute;left:0;text-align:left;margin-left:0;margin-top:.05pt;width:482.1pt;height:278.75pt;z-index:2;visibility:visible;mso-wrap-style:square;mso-wrap-distance-left:0;mso-wrap-distance-top:0;mso-wrap-distance-right:0;mso-wrap-distance-bottom:0;mso-position-horizontal:center;mso-position-horizontal-relative:text;mso-position-vertical:absolute;mso-position-vertical-relative:text;v-text-anchor:top" o:gfxdata="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" o:allowincell="f" filled="f" stroked="f" strokeweight="0">
-                <v:textbox inset="0,0,0,0">
+              <v:shape w14:anchorId="447ABE2A" id="Text Box 3" o:spid="_x0000_s1046" type="#_x0000_t202" style="position:absolute;margin-left:0;margin-top:254.7pt;width:398.75pt;height:19.35pt;z-index:251695104;visibility:visible;mso-wrap-style:square;mso-width-percent:0;mso-height-percent:0;mso-wrap-distance-left:9pt;mso-wrap-distance-top:0;mso-wrap-distance-right:9pt;mso-wrap-distance-bottom:0;mso-position-horizontal:center;mso-position-horizontal-relative:margin;mso-position-vertical:absolute;mso-position-vertical-relative:text;mso-width-percent:0;mso-height-percent:0;mso-width-relative:margin;mso-height-relative:margin;v-text-anchor:top" o:gfxdata="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" filled="f" stroked="f" strokeweight=".5pt">
+                <v:textbox>
                   <w:txbxContent>
                     <w:p>
                       <w:pPr>
-                        <w:pStyle w:val="Figure"/>
                         <w:jc w:val="center"/>
                         <w:rPr>
                           <w:sz w:val="20"/>
@@ -8440,143 +8989,117 @@
                       </w:pPr>
                       <w:r>
                         <w:rPr>
-                          <w:noProof/>
+                          <w:sz w:val="20"/>
+                          <w:szCs w:val="20"/>
                         </w:rPr>
-                        <w:drawing>
-                          <wp:inline distT="0" distB="0" distL="0" distR="0" wp14:anchorId="31B8D990" wp14:editId="1B7F31C5">
-                            <wp:extent cx="6120130" cy="3237865"/>
-                            <wp:effectExtent l="0" t="0" r="0" b="0"/>
-                            <wp:docPr id="3" name="Image1"/>
-                            <wp:cNvGraphicFramePr>
-                              <a:graphicFrameLocks xmlns:a="http://schemas.openxmlformats.org/drawingml/2006/main" noChangeAspect="1"/>
-                            </wp:cNvGraphicFramePr>
-                            <a:graphic xmlns:a="http://schemas.openxmlformats.org/drawingml/2006/main">
-                              <a:graphicData uri="http://schemas.openxmlformats.org/drawingml/2006/picture">
-                                <pic:pic xmlns:pic="http://schemas.openxmlformats.org/drawingml/2006/picture">
-                                  <pic:nvPicPr>
-                                    <pic:cNvPr id="3" name="Image1"/>
-                                    <pic:cNvPicPr>
-                                      <a:picLocks noChangeAspect="1" noChangeArrowheads="1"/>
-                                    </pic:cNvPicPr>
-                                  </pic:nvPicPr>
-                                  <pic:blipFill>
-                                    <a:blip r:embed="rId25"/>
-                                    <a:stretch>
-                                      <a:fillRect/>
-                                    </a:stretch>
-                                  </pic:blipFill>
-                                  <pic:spPr bwMode="auto">
-                                    <a:xfrm>
-                                      <a:off x="0" y="0"/>
-                                      <a:ext cx="6120130" cy="3237865"/>
-                                    </a:xfrm>
-                                    <a:prstGeom prst="rect">
-                                      <a:avLst/>
-                                    </a:prstGeom>
-                                  </pic:spPr>
-                                </pic:pic>
-                              </a:graphicData>
-                            </a:graphic>
-                          </wp:inline>
-                        </w:drawing>
+                        <w:t xml:space="preserve">Table </w:t>
                       </w:r>
-                    </w:p>
-                    <w:p>
-                      <w:pPr>
-                        <w:pStyle w:val="Figure"/>
-                        <w:jc w:val="center"/>
+                      <w:r>
                         <w:rPr>
                           <w:sz w:val="20"/>
                           <w:szCs w:val="20"/>
                         </w:rPr>
-                      </w:pPr>
-                      <w:bookmarkStart w:id="37" w:name="_Toc88003213"/>
+                        <w:t>6</w:t>
+                      </w:r>
                       <w:r>
                         <w:rPr>
-                          <w:color w:val="000000"/>
                           <w:sz w:val="20"/>
                           <w:szCs w:val="20"/>
                         </w:rPr>
-                        <w:t xml:space="preserve">Figure </w:t>
+                        <w:t>:</w:t>
                       </w:r>
                       <w:r>
                         <w:rPr>
-                          <w:color w:val="000000"/>
                           <w:sz w:val="20"/>
                           <w:szCs w:val="20"/>
                         </w:rPr>
-                        <w:fldChar w:fldCharType="begin"/>
+                        <w:t xml:space="preserve"> Program Option</w:t>
                       </w:r>
                       <w:r>
                         <w:rPr>
-                          <w:color w:val="000000"/>
                           <w:sz w:val="20"/>
                           <w:szCs w:val="20"/>
                         </w:rPr>
-                        <w:instrText>SEQ Figure \* ARABIC</w:instrText>
+                        <w:t>s</w:t>
                       </w:r>
                       <w:r>
                         <w:rPr>
-                          <w:color w:val="000000"/>
                           <w:sz w:val="20"/>
                           <w:szCs w:val="20"/>
                         </w:rPr>
-                        <w:fldChar w:fldCharType="separate"/>
+                        <w:t xml:space="preserve"> Explanation</w:t>
                       </w:r>
                       <w:r>
                         <w:rPr>
-                          <w:color w:val="000000"/>
                           <w:sz w:val="20"/>
                           <w:szCs w:val="20"/>
                         </w:rPr>
-                        <w:t>1</w:t>
+                        <w:t>, 202</w:t>
                       </w:r>
                       <w:r>
                         <w:rPr>
-                          <w:color w:val="000000"/>
                           <w:sz w:val="20"/>
                           <w:szCs w:val="20"/>
                         </w:rPr>
-                        <w:fldChar w:fldCharType="end"/>
+                        <w:t>2</w:t>
                       </w:r>
-                      <w:r>
-                        <w:rPr>
-                          <w:color w:val="000000"/>
-                          <w:sz w:val="20"/>
-                          <w:szCs w:val="20"/>
-                        </w:rPr>
-                        <w:t>: Data Model (Butt, P., 2021)</w:t>
-                      </w:r>
-                      <w:bookmarkEnd w:id="37"/>
                     </w:p>
                   </w:txbxContent>
                 </v:textbox>
-                <w10:wrap type="square" side="largest"/>
-              </v:rect>
+                <w10:wrap anchorx="margin"/>
+              </v:shape>
             </w:pict>
           </mc:Fallback>
         </mc:AlternateContent>
       </w:r>
     </w:p>
+    <w:p/>
+    <w:p>
+      <w:r>
+        <w:br w:type="page"/>
+      </w:r>
+    </w:p>
+    <w:p>
+      <w:r>
+        <w:lastRenderedPageBreak/>
+        <w:t>The ‘PythonAE1’ file ensures any erroneous outcomes are accounted for by continually running the ‘</w:t>
+      </w:r>
+      <w:proofErr w:type="gramStart"/>
+      <w:r>
+        <w:t>Start(</w:t>
+      </w:r>
+      <w:proofErr w:type="gramEnd"/>
+      <w:r>
+        <w:t>)’ function. This means that once a function is completed, no option is chosen, or there is an error in the program, the script will default back to the welcome screen. This is seen below.</w:t>
+      </w:r>
+      <w:r>
+        <w:br w:type="page"/>
+      </w:r>
+    </w:p>
+    <w:p/>
+    <w:p>
+      <w:pPr>
+        <w:pStyle w:val="Heading2"/>
+        <w:rPr>
+          <w:rFonts w:ascii="Trebuchet MS" w:hAnsi="Trebuchet MS"/>
+        </w:rPr>
+      </w:pPr>
+      <w:bookmarkStart w:id="37" w:name="_Toc88003161"/>
+      <w:bookmarkStart w:id="38" w:name="_Toc124614786"/>
+      <w:r>
+        <w:rPr>
+          <w:rFonts w:ascii="Trebuchet MS" w:hAnsi="Trebuchet MS"/>
+        </w:rPr>
+        <w:t>Recommendations</w:t>
+      </w:r>
+      <w:bookmarkEnd w:id="37"/>
+      <w:bookmarkEnd w:id="38"/>
+    </w:p>
     <w:p>
       <w:pPr>
         <w:pStyle w:val="BodyText"/>
         <w:jc w:val="both"/>
       </w:pPr>
-      <w:r>
-        <w:t>The example of a figure caption above also includes a reference.  If an image is taken without any modifi</w:t>
-      </w:r>
-      <w:r>
-        <w:t xml:space="preserve">cations from another </w:t>
-      </w:r>
-      <w:proofErr w:type="gramStart"/>
-      <w:r>
-        <w:t>source</w:t>
-      </w:r>
-      <w:proofErr w:type="gramEnd"/>
-      <w:r>
-        <w:t xml:space="preserve"> then it should include a reference as shown in the example above. </w:t>
-      </w:r>
     </w:p>
     <w:p>
       <w:pPr>
@@ -8584,363 +9107,93 @@
         <w:jc w:val="both"/>
       </w:pPr>
       <w:r>
+        <w:rPr>
+          <w:rFonts w:eastAsia="Microsoft YaHei"/>
+        </w:rPr>
+        <w:t>You should briefly summarise what has been achieved and make some suitable recommendations for future work.</w:t>
+      </w:r>
+      <w:r>
+        <w:br w:type="page"/>
+      </w:r>
+    </w:p>
+    <w:p>
+      <w:pPr>
+        <w:pStyle w:val="Heading2"/>
+        <w:rPr>
+          <w:rFonts w:ascii="Trebuchet MS" w:hAnsi="Trebuchet MS"/>
+        </w:rPr>
+      </w:pPr>
+      <w:bookmarkStart w:id="39" w:name="_Toc88003162"/>
+      <w:bookmarkStart w:id="40" w:name="_Toc124614787"/>
+      <w:r>
+        <w:rPr>
+          <w:rFonts w:ascii="Trebuchet MS" w:hAnsi="Trebuchet MS"/>
+        </w:rPr>
         <w:lastRenderedPageBreak/>
-        <w:t xml:space="preserve">If the resource contains many </w:t>
-      </w:r>
-      <w:proofErr w:type="gramStart"/>
-      <w:r>
-        <w:t>pages</w:t>
-      </w:r>
-      <w:proofErr w:type="gramEnd"/>
-      <w:r>
-        <w:t xml:space="preserve"> then the page number should be included e.g.</w:t>
-      </w:r>
+        <w:t>References</w:t>
+      </w:r>
+      <w:bookmarkEnd w:id="39"/>
+      <w:bookmarkEnd w:id="40"/>
+    </w:p>
+    <w:p>
+      <w:pPr>
+        <w:pStyle w:val="BodyText"/>
+      </w:pPr>
+    </w:p>
+    <w:p>
+      <w:pPr>
+        <w:pStyle w:val="BodyText"/>
+      </w:pPr>
+      <w:r>
+        <w:t>Any references should be included here.  This list should include references that have been cited in this report.</w:t>
+      </w:r>
+      <w:r>
+        <w:br w:type="page"/>
+      </w:r>
+    </w:p>
+    <w:p>
+      <w:pPr>
+        <w:pStyle w:val="Heading2"/>
+        <w:rPr>
+          <w:rFonts w:ascii="Trebuchet MS" w:hAnsi="Trebuchet MS"/>
+        </w:rPr>
+      </w:pPr>
+      <w:bookmarkStart w:id="41" w:name="_Toc88003163"/>
+      <w:bookmarkStart w:id="42" w:name="_Toc124614788"/>
+      <w:r>
+        <w:rPr>
+          <w:rFonts w:ascii="Trebuchet MS" w:hAnsi="Trebuchet MS"/>
+        </w:rPr>
+        <w:lastRenderedPageBreak/>
+        <w:t>Appendices</w:t>
+      </w:r>
+      <w:bookmarkEnd w:id="41"/>
+      <w:bookmarkEnd w:id="42"/>
     </w:p>
     <w:p>
       <w:pPr>
         <w:pStyle w:val="BodyText"/>
         <w:jc w:val="both"/>
       </w:pPr>
-      <w:r>
-        <w:t>Figure 1 – Database Model (p. 5 from Butt, P., 2021)</w:t>
-      </w:r>
     </w:p>
     <w:p>
       <w:pPr>
         <w:pStyle w:val="BodyText"/>
         <w:jc w:val="both"/>
       </w:pPr>
+      <w:r>
+        <w:t xml:space="preserve">Any appendices should be included here.  </w:t>
+      </w:r>
     </w:p>
     <w:p>
       <w:pPr>
         <w:pStyle w:val="BodyText"/>
         <w:jc w:val="both"/>
       </w:pPr>
-      <w:r>
-        <w:t xml:space="preserve">If the image has been </w:t>
-      </w:r>
-      <w:proofErr w:type="gramStart"/>
-      <w:r>
-        <w:t>adap</w:t>
-      </w:r>
-      <w:r>
-        <w:t>ted</w:t>
-      </w:r>
-      <w:proofErr w:type="gramEnd"/>
-      <w:r>
-        <w:t xml:space="preserve"> then this should be stated in the caption e.g. </w:t>
-      </w:r>
-    </w:p>
-    <w:p>
-      <w:pPr>
-        <w:pStyle w:val="BodyText"/>
-        <w:jc w:val="both"/>
-      </w:pPr>
-      <w:r>
-        <w:t>Figure 1 – Database Model (adapted from Butt, P., 2021)</w:t>
-      </w:r>
-    </w:p>
-    <w:p>
-      <w:pPr>
-        <w:pStyle w:val="BodyText"/>
-        <w:jc w:val="both"/>
-      </w:pPr>
-    </w:p>
-    <w:p>
-      <w:pPr>
-        <w:pStyle w:val="BodyText"/>
-        <w:jc w:val="both"/>
-      </w:pPr>
-      <w:r>
-        <w:t xml:space="preserve">If permission has been granted to use the </w:t>
-      </w:r>
-      <w:proofErr w:type="gramStart"/>
-      <w:r>
-        <w:t>figure</w:t>
-      </w:r>
-      <w:proofErr w:type="gramEnd"/>
-      <w:r>
-        <w:t xml:space="preserve"> then this can also be stated in the caption e.g.</w:t>
-      </w:r>
-    </w:p>
-    <w:p>
-      <w:pPr>
-        <w:pStyle w:val="BodyText"/>
-        <w:jc w:val="both"/>
-      </w:pPr>
-      <w:r>
-        <w:t>Figure 1 – Database Model (Butt, P., 2021, printe</w:t>
-      </w:r>
-      <w:r>
-        <w:t>d with permission)</w:t>
-      </w:r>
-    </w:p>
-    <w:p>
-      <w:pPr>
-        <w:pStyle w:val="BodyText"/>
-        <w:jc w:val="both"/>
-      </w:pPr>
-    </w:p>
-    <w:p>
-      <w:pPr>
-        <w:pStyle w:val="BodyText"/>
-        <w:jc w:val="both"/>
-      </w:pPr>
-      <w:r>
-        <w:t>It is important that your explanation includes the correct use of relevant terminology (</w:t>
-      </w:r>
-      <w:proofErr w:type="gramStart"/>
-      <w:r>
-        <w:t>e.g.</w:t>
-      </w:r>
-      <w:proofErr w:type="gramEnd"/>
-      <w:r>
-        <w:t xml:space="preserve"> parameter, function, etc.) and the application of appropriate principles (e.g. iteration).  Your explanation should be clear, </w:t>
-      </w:r>
-      <w:proofErr w:type="gramStart"/>
-      <w:r>
-        <w:t>concise</w:t>
-      </w:r>
-      <w:proofErr w:type="gramEnd"/>
-      <w:r>
-        <w:t xml:space="preserve"> and justi</w:t>
-      </w:r>
-      <w:r>
-        <w:t>fied.  Where appropriate, you should mention alternative approaches to the design with a reasoning for your selected approach.</w:t>
-      </w:r>
-    </w:p>
-    <w:p>
-      <w:pPr>
-        <w:pStyle w:val="BodyText"/>
-      </w:pPr>
-    </w:p>
-    <w:p>
-      <w:pPr>
-        <w:pStyle w:val="Heading3"/>
-        <w:rPr>
-          <w:rFonts w:ascii="Trebuchet MS" w:hAnsi="Trebuchet MS"/>
-          <w:lang w:bidi="ar-SA"/>
-        </w:rPr>
-      </w:pPr>
-      <w:bookmarkStart w:id="38" w:name="_Toc88003157"/>
-      <w:bookmarkStart w:id="39" w:name="_Toc124249573"/>
-      <w:r>
-        <w:rPr>
-          <w:rFonts w:ascii="Trebuchet MS" w:hAnsi="Trebuchet MS"/>
-          <w:lang w:bidi="ar-SA"/>
-        </w:rPr>
-        <w:t>M</w:t>
-      </w:r>
-      <w:bookmarkEnd w:id="38"/>
-      <w:r>
-        <w:rPr>
-          <w:rFonts w:ascii="Trebuchet MS" w:hAnsi="Trebuchet MS"/>
-          <w:lang w:bidi="ar-SA"/>
-        </w:rPr>
-        <w:t>odules and Functions</w:t>
-      </w:r>
-      <w:bookmarkEnd w:id="39"/>
-    </w:p>
-    <w:p>
-      <w:pPr>
-        <w:pStyle w:val="BodyText"/>
-      </w:pPr>
-    </w:p>
-    <w:p>
-      <w:pPr>
-        <w:pStyle w:val="BodyText"/>
-      </w:pPr>
-      <w:r>
-        <w:t>It is expected that your solution will consist of multiple modules each with multiple functions.  Ideally</w:t>
-      </w:r>
-      <w:r>
-        <w:t>, each module should be responsible for one aspect of the system.  For example, you may have a module that contains all the functions for visualisation, another with all the functions to communicate with the user, and so on.</w:t>
-      </w:r>
-    </w:p>
-    <w:p>
-      <w:pPr>
-        <w:pStyle w:val="BodyText"/>
-      </w:pPr>
-    </w:p>
-    <w:p>
-      <w:pPr>
-        <w:pStyle w:val="BodyText"/>
-        <w:jc w:val="both"/>
-      </w:pPr>
-      <w:r>
-        <w:t>Explain the functionality impl</w:t>
-      </w:r>
-      <w:r>
-        <w:t>emented in each module. Relevant guidelines mentioned in the previous section should also be followed here.</w:t>
-      </w:r>
-    </w:p>
-    <w:p>
-      <w:pPr>
-        <w:pStyle w:val="BodyText"/>
-        <w:jc w:val="both"/>
-      </w:pPr>
-      <w:r>
-        <w:t xml:space="preserve">You should include suitable screenshots of the final working functionality where relevant </w:t>
-      </w:r>
-      <w:proofErr w:type="gramStart"/>
-      <w:r>
-        <w:t>e.g.</w:t>
-      </w:r>
-      <w:proofErr w:type="gramEnd"/>
-      <w:r>
-        <w:t xml:space="preserve"> visualisations. You can also include evidence of test</w:t>
-      </w:r>
-      <w:r>
-        <w:t>ing.</w:t>
-      </w:r>
-    </w:p>
-    <w:p>
-      <w:pPr>
-        <w:pStyle w:val="BodyText"/>
-        <w:jc w:val="both"/>
-      </w:pPr>
-      <w:r>
-        <w:t>It may be useful to include an example or two of how different modules and functions work together to deliver implement a system function.  You may, for example, present this as a diagram or a series of annotated function calls.</w:t>
-      </w:r>
-    </w:p>
-    <w:p>
-      <w:pPr>
-        <w:pStyle w:val="BodyText"/>
-        <w:jc w:val="both"/>
-      </w:pPr>
-    </w:p>
-    <w:p>
-      <w:pPr>
-        <w:pStyle w:val="BodyText"/>
-        <w:jc w:val="both"/>
-      </w:pPr>
-      <w:r>
-        <w:br w:type="page"/>
-      </w:r>
-    </w:p>
-    <w:p>
-      <w:pPr>
-        <w:pStyle w:val="Heading2"/>
-        <w:rPr>
-          <w:rFonts w:ascii="Trebuchet MS" w:hAnsi="Trebuchet MS"/>
-        </w:rPr>
-      </w:pPr>
-      <w:bookmarkStart w:id="40" w:name="_Toc88003161"/>
-      <w:bookmarkStart w:id="41" w:name="_Toc124249574"/>
-      <w:r>
-        <w:rPr>
-          <w:rFonts w:ascii="Trebuchet MS" w:hAnsi="Trebuchet MS"/>
-        </w:rPr>
-        <w:lastRenderedPageBreak/>
-        <w:t>Recommendations</w:t>
-      </w:r>
-      <w:bookmarkEnd w:id="40"/>
-      <w:bookmarkEnd w:id="41"/>
-    </w:p>
-    <w:p>
-      <w:pPr>
-        <w:pStyle w:val="BodyText"/>
-        <w:jc w:val="both"/>
-      </w:pPr>
-    </w:p>
-    <w:p>
-      <w:pPr>
-        <w:pStyle w:val="BodyText"/>
-        <w:jc w:val="both"/>
-      </w:pPr>
-      <w:r>
-        <w:rPr>
-          <w:rFonts w:eastAsia="Microsoft YaHei"/>
-        </w:rPr>
-        <w:t>You should briefly summarise what has been achieved and make some suitable recommendations for future work.</w:t>
-      </w:r>
-      <w:r>
-        <w:br w:type="page"/>
-      </w:r>
-    </w:p>
-    <w:p>
-      <w:pPr>
-        <w:pStyle w:val="Heading2"/>
-        <w:rPr>
-          <w:rFonts w:ascii="Trebuchet MS" w:hAnsi="Trebuchet MS"/>
-        </w:rPr>
-      </w:pPr>
-      <w:bookmarkStart w:id="42" w:name="_Toc88003162"/>
-      <w:bookmarkStart w:id="43" w:name="_Toc124249575"/>
-      <w:r>
-        <w:rPr>
-          <w:rFonts w:ascii="Trebuchet MS" w:hAnsi="Trebuchet MS"/>
-        </w:rPr>
-        <w:lastRenderedPageBreak/>
-        <w:t>References</w:t>
-      </w:r>
-      <w:bookmarkEnd w:id="42"/>
-      <w:bookmarkEnd w:id="43"/>
-    </w:p>
-    <w:p>
-      <w:pPr>
-        <w:pStyle w:val="BodyText"/>
-      </w:pPr>
-    </w:p>
-    <w:p>
-      <w:pPr>
-        <w:pStyle w:val="BodyText"/>
-      </w:pPr>
-      <w:r>
-        <w:t>Any references should be included here.  This list should include references that have been cited in this report.</w:t>
-      </w:r>
-      <w:r>
-        <w:br w:type="page"/>
-      </w:r>
-    </w:p>
-    <w:p>
-      <w:pPr>
-        <w:pStyle w:val="Heading2"/>
-        <w:rPr>
-          <w:rFonts w:ascii="Trebuchet MS" w:hAnsi="Trebuchet MS"/>
-        </w:rPr>
-      </w:pPr>
-      <w:bookmarkStart w:id="44" w:name="_Toc88003163"/>
-      <w:bookmarkStart w:id="45" w:name="_Toc124249576"/>
-      <w:r>
-        <w:rPr>
-          <w:rFonts w:ascii="Trebuchet MS" w:hAnsi="Trebuchet MS"/>
-        </w:rPr>
-        <w:lastRenderedPageBreak/>
-        <w:t>App</w:t>
-      </w:r>
-      <w:r>
-        <w:rPr>
-          <w:rFonts w:ascii="Trebuchet MS" w:hAnsi="Trebuchet MS"/>
-        </w:rPr>
-        <w:t>endices</w:t>
-      </w:r>
-      <w:bookmarkEnd w:id="44"/>
-      <w:bookmarkEnd w:id="45"/>
-    </w:p>
-    <w:p>
-      <w:pPr>
-        <w:pStyle w:val="BodyText"/>
-        <w:jc w:val="both"/>
-      </w:pPr>
-    </w:p>
-    <w:p>
-      <w:pPr>
-        <w:pStyle w:val="BodyText"/>
-        <w:jc w:val="both"/>
-      </w:pPr>
-      <w:r>
-        <w:t xml:space="preserve">Any appendices should be included here.  </w:t>
-      </w:r>
-    </w:p>
-    <w:p>
-      <w:pPr>
-        <w:pStyle w:val="BodyText"/>
-        <w:jc w:val="both"/>
-      </w:pPr>
-    </w:p>
+    </w:p>
+    <w:p/>
     <w:sectPr>
-      <w:footerReference w:type="default" r:id="rId26"/>
+      <w:footerReference w:type="default" r:id="rId25"/>
       <w:pgSz w:w="11906" w:h="16838"/>
       <w:pgMar w:top="1134" w:right="1134" w:bottom="1648" w:left="1134" w:header="0" w:footer="1134" w:gutter="0"/>
       <w:pgNumType w:start="1"/>
@@ -9384,23 +9637,135 @@
       </w:hyperlink>
     </w:p>
   </w:comment>
+  <w:comment w:id="36" w:author="The jordan Dagraca" w:date="2023-01-14T15:44:00Z" w:initials="TjD">
+    <w:p>
+      <w:pPr>
+        <w:pStyle w:val="CommentText"/>
+      </w:pPr>
+      <w:r>
+        <w:rPr>
+          <w:rStyle w:val="CommentReference"/>
+        </w:rPr>
+        <w:annotationRef/>
+      </w:r>
+      <w:r>
+        <w:t>Explain, with suitable justifications, the design and implementation of your system in this section.  It would be useful to include a diagram showing your system’s overall architecture e.g. a class diagram.  The diagram can be included in this section as a figure or, if it is large, in the appendices and cited in this section.</w:t>
+      </w:r>
+    </w:p>
+    <w:p>
+      <w:pPr>
+        <w:pStyle w:val="CommentText"/>
+      </w:pPr>
+      <w:r>
+        <w:t xml:space="preserve">You should ensure that any figures or tables are appropriately label following suitable conventions.  Generally, the figure or table is centred and figure captions are placed below a figure and table captions are placed above a table.  </w:t>
+      </w:r>
+    </w:p>
+    <w:p>
+      <w:pPr>
+        <w:pStyle w:val="CommentText"/>
+      </w:pPr>
+      <w:r>
+        <w:t>The example below shows a figure with a caption (note, it is database model and not a class diagram).</w:t>
+      </w:r>
+    </w:p>
+    <w:p>
+      <w:pPr>
+        <w:pStyle w:val="CommentText"/>
+      </w:pPr>
+      <w:r>
+        <w:t xml:space="preserve">The example of a figure caption above also includes a reference.  If an image is taken without any modifications from another source then it should include a reference as shown in the example above. </w:t>
+      </w:r>
+    </w:p>
+    <w:p>
+      <w:pPr>
+        <w:pStyle w:val="CommentText"/>
+      </w:pPr>
+      <w:r>
+        <w:t>If the resource contains many pages then the page number should be included e.g.</w:t>
+      </w:r>
+    </w:p>
+    <w:p>
+      <w:pPr>
+        <w:pStyle w:val="CommentText"/>
+      </w:pPr>
+      <w:r>
+        <w:t>Figure 1 – Database Model (p. 5 from Butt, P., 2021)</w:t>
+      </w:r>
+    </w:p>
+    <w:p>
+      <w:pPr>
+        <w:pStyle w:val="CommentText"/>
+      </w:pPr>
+    </w:p>
+    <w:p>
+      <w:pPr>
+        <w:pStyle w:val="CommentText"/>
+      </w:pPr>
+      <w:r>
+        <w:t xml:space="preserve">If the image has been adapted then this should be stated in the caption e.g. </w:t>
+      </w:r>
+    </w:p>
+    <w:p>
+      <w:pPr>
+        <w:pStyle w:val="CommentText"/>
+      </w:pPr>
+      <w:r>
+        <w:t>Figure 1 – Database Model (adapted from Butt, P., 2021)</w:t>
+      </w:r>
+    </w:p>
+    <w:p>
+      <w:pPr>
+        <w:pStyle w:val="CommentText"/>
+      </w:pPr>
+    </w:p>
+    <w:p>
+      <w:pPr>
+        <w:pStyle w:val="CommentText"/>
+      </w:pPr>
+      <w:r>
+        <w:t>If permission has been granted to use the figure then this can also be stated in the caption e.g.</w:t>
+      </w:r>
+    </w:p>
+    <w:p>
+      <w:pPr>
+        <w:pStyle w:val="CommentText"/>
+      </w:pPr>
+      <w:r>
+        <w:t>Figure 1 – Database Model (Butt, P., 2021, printed with permission)</w:t>
+      </w:r>
+    </w:p>
+    <w:p>
+      <w:pPr>
+        <w:pStyle w:val="CommentText"/>
+      </w:pPr>
+    </w:p>
+    <w:p>
+      <w:pPr>
+        <w:pStyle w:val="CommentText"/>
+      </w:pPr>
+      <w:r>
+        <w:t>It is important that your explanation includes the correct use of relevant terminology (e.g. parameter, function, etc.) and the application of appropriate principles (e.g. iteration).  Your explanation should be clear, concise and justified.  Where appropriate, you should mention alternative approaches to the design with a reasoning for your selected approach.</w:t>
+      </w:r>
+    </w:p>
+  </w:comment>
 </w:comments>
 </file>
 
 <file path=word/commentsExtended.xml><?xml version="1.0" encoding="utf-8"?>
 <w15:commentsEx xmlns:wpc="http://schemas.microsoft.com/office/word/2010/wordprocessingCanvas" xmlns:cx="http://schemas.microsoft.com/office/drawing/2014/chartex" xmlns:cx1="http://schemas.microsoft.com/office/drawing/2015/9/8/chartex" xmlns:cx2="http://schemas.microsoft.com/office/drawing/2015/10/21/chartex" xmlns:cx3="http://schemas.microsoft.com/office/drawing/2016/5/9/chartex" xmlns:cx4="http://schemas.microsoft.com/office/drawing/2016/5/10/chartex" xmlns:cx5="http://schemas.microsoft.com/office/drawing/2016/5/11/chartex" xmlns:cx6="http://schemas.microsoft.com/office/drawing/2016/5/12/chartex" xmlns:cx7="http://schemas.microsoft.com/office/drawing/2016/5/13/chartex" xmlns:cx8="http://schemas.microsoft.com/office/drawing/2016/5/14/chartex" xmlns:mc="http://schemas.openxmlformats.org/markup-compatibility/2006" xmlns:aink="http://schemas.microsoft.com/office/drawing/2016/ink" xmlns:am3d="http://schemas.microsoft.com/office/drawing/2017/model3d" xmlns:o="urn:schemas-microsoft-com:office:office" xmlns:oel="http://schemas.microsoft.com/office/2019/extlst" xmlns:r="http://schemas.openxmlformats.org/officeDocument/2006/relationships" xmlns:m="http://schemas.openxmlformats.org/officeDocument/2006/math" xmlns:v="urn:schemas-microsoft-com:vml" xmlns:wp14="http://schemas.microsoft.com/office/word/2010/wordprocessingDrawing" xmlns:wp="http://schemas.openxmlformats.org/drawingml/2006/wordprocessingDrawing" xmlns:w10="urn:schemas-microsoft-com:office:word" xmlns:w="http://schemas.openxmlformats.org/wordprocessingml/2006/main" xmlns:w14="http://schemas.microsoft.com/office/word/2010/wordml" xmlns:w15="http://schemas.microsoft.com/office/word/2012/wordml" xmlns:w16cex="http://schemas.microsoft.com/office/word/2018/wordml/cex" xmlns:w16cid="http://schemas.microsoft.com/office/word/2016/wordml/cid" xmlns:w16="http://schemas.microsoft.com/office/word/2018/wordml" xmlns:w16sdtdh="http://schemas.microsoft.com/office/word/2020/wordml/sdtdatahash" xmlns:w16se="http://schemas.microsoft.com/office/word/2015/wordml/symex" xmlns:wpg="http://schemas.microsoft.com/office/word/2010/wordprocessingGroup" xmlns:wpi="http://schemas.microsoft.com/office/word/2010/wordprocessingInk" xmlns:wne="http://schemas.microsoft.com/office/word/2006/wordml" xmlns:wps="http://schemas.microsoft.com/office/word/2010/wordprocessingShape" mc:Ignorable="w14 w15 w16se w16cid w16 w16cex w16sdtdh wp14">
-  <w15:commentEx w15:paraId="5EACEA77" w15:done="0"/>
-  <w15:commentEx w15:paraId="2C5C5CC7" w15:done="0"/>
-  <w15:commentEx w15:paraId="0A0041AF" w15:done="0"/>
-  <w15:commentEx w15:paraId="5862DD9E" w15:done="0"/>
-  <w15:commentEx w15:paraId="1CFC1912" w15:done="0"/>
-  <w15:commentEx w15:paraId="5C79039F" w15:done="0"/>
-  <w15:commentEx w15:paraId="64953C0E" w15:done="0"/>
-  <w15:commentEx w15:paraId="71E9617C" w15:done="0"/>
-  <w15:commentEx w15:paraId="6215CFDF" w15:done="0"/>
-  <w15:commentEx w15:paraId="52ABEF35" w15:done="0"/>
-  <w15:commentEx w15:paraId="1C0EB99A" w15:done="0"/>
-  <w15:commentEx w15:paraId="6A66D9F1" w15:done="0"/>
+  <w15:commentEx w15:paraId="1858A079" w15:done="0"/>
+  <w15:commentEx w15:paraId="1B1113C8" w15:done="0"/>
+  <w15:commentEx w15:paraId="7930A09E" w15:done="0"/>
+  <w15:commentEx w15:paraId="598EB9BE" w15:done="0"/>
+  <w15:commentEx w15:paraId="5378A10A" w15:done="0"/>
+  <w15:commentEx w15:paraId="55C6CF81" w15:done="0"/>
+  <w15:commentEx w15:paraId="47135DA8" w15:done="0"/>
+  <w15:commentEx w15:paraId="4CFCCF0C" w15:done="0"/>
+  <w15:commentEx w15:paraId="199FD11C" w15:done="0"/>
+  <w15:commentEx w15:paraId="44B9B9DD" w15:done="0"/>
+  <w15:commentEx w15:paraId="241C30B9" w15:done="0"/>
+  <w15:commentEx w15:paraId="6885F016" w15:done="0"/>
+  <w15:commentEx w15:paraId="6D13E95F" w15:done="0"/>
 </w15:commentsEx>
 </file>
 
@@ -9418,23 +9783,25 @@
   <w16cex:commentExtensible w16cex:durableId="2766FD73" w16cex:dateUtc="2023-01-09T20:54:00Z"/>
   <w16cex:commentExtensible w16cex:durableId="27671565" w16cex:dateUtc="2023-01-09T22:36:00Z"/>
   <w16cex:commentExtensible w16cex:durableId="27671F44" w16cex:dateUtc="2023-01-09T23:18:00Z"/>
+  <w16cex:commentExtensible w16cex:durableId="276D4C6B" w16cex:dateUtc="2023-01-14T15:44:00Z"/>
 </w16cex:commentsExtensible>
 </file>
 
 <file path=word/commentsIds.xml><?xml version="1.0" encoding="utf-8"?>
 <w16cid:commentsIds xmlns:wpc="http://schemas.microsoft.com/office/word/2010/wordprocessingCanvas" xmlns:cx="http://schemas.microsoft.com/office/drawing/2014/chartex" xmlns:cx1="http://schemas.microsoft.com/office/drawing/2015/9/8/chartex" xmlns:cx2="http://schemas.microsoft.com/office/drawing/2015/10/21/chartex" xmlns:cx3="http://schemas.microsoft.com/office/drawing/2016/5/9/chartex" xmlns:cx4="http://schemas.microsoft.com/office/drawing/2016/5/10/chartex" xmlns:cx5="http://schemas.microsoft.com/office/drawing/2016/5/11/chartex" xmlns:cx6="http://schemas.microsoft.com/office/drawing/2016/5/12/chartex" xmlns:cx7="http://schemas.microsoft.com/office/drawing/2016/5/13/chartex" xmlns:cx8="http://schemas.microsoft.com/office/drawing/2016/5/14/chartex" xmlns:mc="http://schemas.openxmlformats.org/markup-compatibility/2006" xmlns:aink="http://schemas.microsoft.com/office/drawing/2016/ink" xmlns:am3d="http://schemas.microsoft.com/office/drawing/2017/model3d" xmlns:o="urn:schemas-microsoft-com:office:office" xmlns:oel="http://schemas.microsoft.com/office/2019/extlst" xmlns:r="http://schemas.openxmlformats.org/officeDocument/2006/relationships" xmlns:m="http://schemas.openxmlformats.org/officeDocument/2006/math" xmlns:v="urn:schemas-microsoft-com:vml" xmlns:wp14="http://schemas.microsoft.com/office/word/2010/wordprocessingDrawing" xmlns:wp="http://schemas.openxmlformats.org/drawingml/2006/wordprocessingDrawing" xmlns:w10="urn:schemas-microsoft-com:office:word" xmlns:w="http://schemas.openxmlformats.org/wordprocessingml/2006/main" xmlns:w14="http://schemas.microsoft.com/office/word/2010/wordml" xmlns:w15="http://schemas.microsoft.com/office/word/2012/wordml" xmlns:w16cex="http://schemas.microsoft.com/office/word/2018/wordml/cex" xmlns:w16cid="http://schemas.microsoft.com/office/word/2016/wordml/cid" xmlns:w16="http://schemas.microsoft.com/office/word/2018/wordml" xmlns:w16sdtdh="http://schemas.microsoft.com/office/word/2020/wordml/sdtdatahash" xmlns:w16se="http://schemas.microsoft.com/office/word/2015/wordml/symex" xmlns:wpg="http://schemas.microsoft.com/office/word/2010/wordprocessingGroup" xmlns:wpi="http://schemas.microsoft.com/office/word/2010/wordprocessingInk" xmlns:wne="http://schemas.microsoft.com/office/word/2006/wordml" xmlns:wps="http://schemas.microsoft.com/office/word/2010/wordprocessingShape" mc:Ignorable="w14 w15 w16se w16cid w16 w16cex w16sdtdh wp14">
-  <w16cid:commentId w16cid:paraId="5EACEA77" w16cid:durableId="27668339"/>
-  <w16cid:commentId w16cid:paraId="2C5C5CC7" w16cid:durableId="27669018"/>
-  <w16cid:commentId w16cid:paraId="0A0041AF" w16cid:durableId="276688FA"/>
-  <w16cid:commentId w16cid:paraId="5862DD9E" w16cid:durableId="2766B920"/>
-  <w16cid:commentId w16cid:paraId="1CFC1912" w16cid:durableId="2766BC28"/>
-  <w16cid:commentId w16cid:paraId="5C79039F" w16cid:durableId="2766BF1F"/>
-  <w16cid:commentId w16cid:paraId="64953C0E" w16cid:durableId="2766C177"/>
-  <w16cid:commentId w16cid:paraId="71E9617C" w16cid:durableId="2766FC43"/>
-  <w16cid:commentId w16cid:paraId="6215CFDF" w16cid:durableId="2766FD64"/>
-  <w16cid:commentId w16cid:paraId="52ABEF35" w16cid:durableId="2766FD73"/>
-  <w16cid:commentId w16cid:paraId="1C0EB99A" w16cid:durableId="27671565"/>
-  <w16cid:commentId w16cid:paraId="6A66D9F1" w16cid:durableId="27671F44"/>
+  <w16cid:commentId w16cid:paraId="1858A079" w16cid:durableId="27668339"/>
+  <w16cid:commentId w16cid:paraId="1B1113C8" w16cid:durableId="27669018"/>
+  <w16cid:commentId w16cid:paraId="7930A09E" w16cid:durableId="276688FA"/>
+  <w16cid:commentId w16cid:paraId="598EB9BE" w16cid:durableId="2766B920"/>
+  <w16cid:commentId w16cid:paraId="5378A10A" w16cid:durableId="2766BC28"/>
+  <w16cid:commentId w16cid:paraId="55C6CF81" w16cid:durableId="2766BF1F"/>
+  <w16cid:commentId w16cid:paraId="47135DA8" w16cid:durableId="2766C177"/>
+  <w16cid:commentId w16cid:paraId="4CFCCF0C" w16cid:durableId="2766FC43"/>
+  <w16cid:commentId w16cid:paraId="199FD11C" w16cid:durableId="2766FD64"/>
+  <w16cid:commentId w16cid:paraId="44B9B9DD" w16cid:durableId="2766FD73"/>
+  <w16cid:commentId w16cid:paraId="241C30B9" w16cid:durableId="27671565"/>
+  <w16cid:commentId w16cid:paraId="6885F016" w16cid:durableId="27671F44"/>
+  <w16cid:commentId w16cid:paraId="6D13E95F" w16cid:durableId="276D4C6B"/>
 </w16cid:commentsIds>
 </file>
 
@@ -9727,6 +10094,119 @@
     </w:lvl>
   </w:abstractNum>
   <w:abstractNum w:abstractNumId="1" w15:restartNumberingAfterBreak="0">
+    <w:nsid w:val="3D423A9D"/>
+    <w:multiLevelType w:val="multilevel"/>
+    <w:tmpl w:val="AA0C0A1C"/>
+    <w:lvl w:ilvl="0">
+      <w:start w:val="3"/>
+      <w:numFmt w:val="decimal"/>
+      <w:lvlText w:val="%1"/>
+      <w:lvlJc w:val="left"/>
+      <w:pPr>
+        <w:ind w:left="705" w:hanging="705"/>
+      </w:pPr>
+      <w:rPr>
+        <w:rFonts w:hint="default"/>
+      </w:rPr>
+    </w:lvl>
+    <w:lvl w:ilvl="1">
+      <w:start w:val="3"/>
+      <w:numFmt w:val="decimal"/>
+      <w:lvlText w:val="%1.%2"/>
+      <w:lvlJc w:val="left"/>
+      <w:pPr>
+        <w:ind w:left="720" w:hanging="720"/>
+      </w:pPr>
+      <w:rPr>
+        <w:rFonts w:hint="default"/>
+      </w:rPr>
+    </w:lvl>
+    <w:lvl w:ilvl="2">
+      <w:start w:val="1"/>
+      <w:numFmt w:val="decimal"/>
+      <w:lvlText w:val="%1.%2.%3"/>
+      <w:lvlJc w:val="left"/>
+      <w:pPr>
+        <w:ind w:left="720" w:hanging="720"/>
+      </w:pPr>
+      <w:rPr>
+        <w:rFonts w:hint="default"/>
+      </w:rPr>
+    </w:lvl>
+    <w:lvl w:ilvl="3">
+      <w:start w:val="1"/>
+      <w:numFmt w:val="decimal"/>
+      <w:lvlText w:val="%1.%2.%3.%4"/>
+      <w:lvlJc w:val="left"/>
+      <w:pPr>
+        <w:ind w:left="1080" w:hanging="1080"/>
+      </w:pPr>
+      <w:rPr>
+        <w:rFonts w:hint="default"/>
+      </w:rPr>
+    </w:lvl>
+    <w:lvl w:ilvl="4">
+      <w:start w:val="1"/>
+      <w:numFmt w:val="decimal"/>
+      <w:lvlText w:val="%1.%2.%3.%4.%5"/>
+      <w:lvlJc w:val="left"/>
+      <w:pPr>
+        <w:ind w:left="1440" w:hanging="1440"/>
+      </w:pPr>
+      <w:rPr>
+        <w:rFonts w:hint="default"/>
+      </w:rPr>
+    </w:lvl>
+    <w:lvl w:ilvl="5">
+      <w:start w:val="1"/>
+      <w:numFmt w:val="decimal"/>
+      <w:lvlText w:val="%1.%2.%3.%4.%5.%6"/>
+      <w:lvlJc w:val="left"/>
+      <w:pPr>
+        <w:ind w:left="1800" w:hanging="1800"/>
+      </w:pPr>
+      <w:rPr>
+        <w:rFonts w:hint="default"/>
+      </w:rPr>
+    </w:lvl>
+    <w:lvl w:ilvl="6">
+      <w:start w:val="1"/>
+      <w:numFmt w:val="decimal"/>
+      <w:lvlText w:val="%1.%2.%3.%4.%5.%6.%7"/>
+      <w:lvlJc w:val="left"/>
+      <w:pPr>
+        <w:ind w:left="1800" w:hanging="1800"/>
+      </w:pPr>
+      <w:rPr>
+        <w:rFonts w:hint="default"/>
+      </w:rPr>
+    </w:lvl>
+    <w:lvl w:ilvl="7">
+      <w:start w:val="1"/>
+      <w:numFmt w:val="decimal"/>
+      <w:lvlText w:val="%1.%2.%3.%4.%5.%6.%7.%8"/>
+      <w:lvlJc w:val="left"/>
+      <w:pPr>
+        <w:ind w:left="2160" w:hanging="2160"/>
+      </w:pPr>
+      <w:rPr>
+        <w:rFonts w:hint="default"/>
+      </w:rPr>
+    </w:lvl>
+    <w:lvl w:ilvl="8">
+      <w:start w:val="1"/>
+      <w:numFmt w:val="decimal"/>
+      <w:lvlText w:val="%1.%2.%3.%4.%5.%6.%7.%8.%9"/>
+      <w:lvlJc w:val="left"/>
+      <w:pPr>
+        <w:ind w:left="2520" w:hanging="2520"/>
+      </w:pPr>
+      <w:rPr>
+        <w:rFonts w:hint="default"/>
+      </w:rPr>
+    </w:lvl>
+  </w:abstractNum>
+  <w:abstractNum w:abstractNumId="2" w15:restartNumberingAfterBreak="0">
     <w:nsid w:val="71046763"/>
     <w:multiLevelType w:val="multilevel"/>
     <w:tmpl w:val="3650067C"/>
@@ -9856,10 +10336,13 @@
     </w:lvl>
   </w:abstractNum>
   <w:num w:numId="1" w16cid:durableId="1388845306">
-    <w:abstractNumId w:val="1"/>
+    <w:abstractNumId w:val="2"/>
   </w:num>
   <w:num w:numId="2" w16cid:durableId="589971223">
     <w:abstractNumId w:val="0"/>
+  </w:num>
+  <w:num w:numId="3" w16cid:durableId="297613646">
+    <w:abstractNumId w:val="1"/>
   </w:num>
 </w:numbering>
 </file>

</xml_diff>